<commit_message>
program runs on FLIP & reflection drafted with flowchart & initial tests
</commit_message>
<xml_diff>
--- a/Design_TestPlan_Reflection.docx
+++ b/Design_TestPlan_Reflection.docx
@@ -36,83 +36,79 @@
       </w:r>
     </w:p>
     <w:p>
-      <w:r>
-        <w:t>Insert flowchart / embed flowchart content (PDF) here.</w:t>
+      <w:pPr>
+        <w:spacing w:after="120"/>
+      </w:pPr>
+      <w:r>
+        <w:t>Project 1 flowchart (PDF) is included within this assignment submission’s .zip file</w:t>
       </w:r>
     </w:p>
-    <w:sdt>
-      <w:sdtPr>
-        <w:id w:val="-266469932"/>
-        <w:placeholder>
-          <w:docPart w:val="014F4424E9C05C44ABBD84F8010B1669"/>
-        </w:placeholder>
-        <w:temporary/>
-        <w:showingPlcHdr/>
-        <w15:appearance w15:val="hidden"/>
-      </w:sdtPr>
-      <w:sdtContent>
-        <w:p>
-          <w:pPr>
-            <w:pStyle w:val="Quote"/>
-          </w:pPr>
-          <w:r>
-            <w:t>“Quote”</w:t>
-          </w:r>
-        </w:p>
-      </w:sdtContent>
-    </w:sdt>
-    <w:sdt>
-      <w:sdtPr>
-        <w:id w:val="178631000"/>
-        <w:placeholder>
-          <w:docPart w:val="382E603B0CA84C4FA7975DE7E670D723"/>
-        </w:placeholder>
-        <w:temporary/>
-        <w:showingPlcHdr/>
-        <w15:appearance w15:val="hidden"/>
-      </w:sdtPr>
-      <w:sdtContent>
-        <w:p>
-          <w:r>
-            <w:t>Use styles to easily format your Word documents in no time:</w:t>
-          </w:r>
-        </w:p>
-      </w:sdtContent>
-    </w:sdt>
-    <w:sdt>
-      <w:sdtPr>
-        <w:id w:val="-437216965"/>
-        <w:placeholder>
-          <w:docPart w:val="26E735189788074E85C60752D12DAC7E"/>
-        </w:placeholder>
-        <w:temporary/>
-        <w:showingPlcHdr/>
-        <w15:appearance w15:val="hidden"/>
-      </w:sdtPr>
-      <w:sdtContent>
-        <w:p>
-          <w:pPr>
-            <w:pStyle w:val="ListBullet"/>
-          </w:pPr>
-          <w:r>
-            <w:t>For example, this text uses the List Bullet style.</w:t>
-          </w:r>
-        </w:p>
-        <w:p>
-          <w:pPr>
-            <w:pStyle w:val="ListBullet"/>
-          </w:pPr>
-          <w:r>
-            <w:t>On the Home tab of the ribbon, check out Styles to apply the formatting you want with just a tap.</w:t>
-          </w:r>
-        </w:p>
-      </w:sdtContent>
-    </w:sdt>
     <w:p>
       <w:pPr>
+        <w:pStyle w:val="Quote"/>
+      </w:pPr>
+      <w:r>
+        <w:rPr>
+          <w:noProof/>
+        </w:rPr>
+        <w:drawing>
+          <wp:inline distT="0" distB="0" distL="0" distR="0" wp14:anchorId="03B3A0F5" wp14:editId="02101A41">
+            <wp:extent cx="2986420" cy="5889171"/>
+            <wp:effectExtent l="12700" t="12700" r="10795" b="16510"/>
+            <wp:docPr id="1" name="Picture 1"/>
+            <wp:cNvGraphicFramePr>
+              <a:graphicFrameLocks xmlns:a="http://schemas.openxmlformats.org/drawingml/2006/main" noChangeAspect="1"/>
+            </wp:cNvGraphicFramePr>
+            <a:graphic xmlns:a="http://schemas.openxmlformats.org/drawingml/2006/main">
+              <a:graphicData uri="http://schemas.openxmlformats.org/drawingml/2006/picture">
+                <pic:pic xmlns:pic="http://schemas.openxmlformats.org/drawingml/2006/picture">
+                  <pic:nvPicPr>
+                    <pic:cNvPr id="1" name="cs162_project1_flowchart.pdf"/>
+                    <pic:cNvPicPr/>
+                  </pic:nvPicPr>
+                  <pic:blipFill rotWithShape="1">
+                    <a:blip r:embed="rId8"/>
+                    <a:srcRect l="32610" t="2136" r="32084" b="6218"/>
+                    <a:stretch/>
+                  </pic:blipFill>
+                  <pic:spPr bwMode="auto">
+                    <a:xfrm>
+                      <a:off x="0" y="0"/>
+                      <a:ext cx="3024987" cy="5965224"/>
+                    </a:xfrm>
+                    <a:prstGeom prst="rect">
+                      <a:avLst/>
+                    </a:prstGeom>
+                    <a:ln w="9525" cap="flat" cmpd="sng" algn="ctr">
+                      <a:solidFill>
+                        <a:sysClr val="window" lastClr="FFFFFF">
+                          <a:lumMod val="50000"/>
+                        </a:sysClr>
+                      </a:solidFill>
+                      <a:prstDash val="solid"/>
+                      <a:round/>
+                      <a:headEnd type="none" w="med" len="med"/>
+                      <a:tailEnd type="none" w="med" len="med"/>
+                    </a:ln>
+                    <a:extLst>
+                      <a:ext uri="{53640926-AAD7-44D8-BBD7-CCE9431645EC}">
+                        <a14:shadowObscured xmlns:a14="http://schemas.microsoft.com/office/drawing/2010/main"/>
+                      </a:ext>
+                    </a:extLst>
+                  </pic:spPr>
+                </pic:pic>
+              </a:graphicData>
+            </a:graphic>
+          </wp:inline>
+        </w:drawing>
+      </w:r>
+    </w:p>
+    <w:p>
+      <w:pPr>
         <w:pStyle w:val="Heading2"/>
       </w:pPr>
       <w:r>
+        <w:lastRenderedPageBreak/>
         <w:t>Test Cases</w:t>
       </w:r>
     </w:p>
@@ -126,121 +122,6 @@
         <w:id w:val="1282762518"/>
         <w:placeholder>
           <w:docPart w:val="4BCD25F253EAEC44811E72E3521D36D2"/>
-        </w:placeholder>
-        <w:temporary/>
-        <w:showingPlcHdr/>
-        <w15:appearance w15:val="hidden"/>
-      </w:sdtPr>
-      <w:sdtContent>
-        <w:bookmarkStart w:id="0" w:name="_GoBack" w:displacedByCustomXml="prev"/>
-        <w:p>
-          <w:pPr>
-            <w:pStyle w:val="Quote"/>
-          </w:pPr>
-          <w:r>
-            <w:t>“Quote”</w:t>
-          </w:r>
-        </w:p>
-        <w:bookmarkEnd w:id="0" w:displacedByCustomXml="next"/>
-      </w:sdtContent>
-    </w:sdt>
-    <w:sdt>
-      <w:sdtPr>
-        <w:id w:val="393560199"/>
-        <w:placeholder>
-          <w:docPart w:val="EAA7E104B536374A9208F0E2769CC5E6"/>
-        </w:placeholder>
-        <w:temporary/>
-        <w:showingPlcHdr/>
-        <w15:appearance w15:val="hidden"/>
-      </w:sdtPr>
-      <w:sdtContent>
-        <w:p>
-          <w:r>
-            <w:t>Use styles to easily format your Word documents in no time:</w:t>
-          </w:r>
-        </w:p>
-      </w:sdtContent>
-    </w:sdt>
-    <w:sdt>
-      <w:sdtPr>
-        <w:id w:val="-965580917"/>
-        <w:placeholder>
-          <w:docPart w:val="438E22289C91F840890E8417E75DBD74"/>
-        </w:placeholder>
-        <w:temporary/>
-        <w:showingPlcHdr/>
-        <w15:appearance w15:val="hidden"/>
-      </w:sdtPr>
-      <w:sdtContent>
-        <w:p>
-          <w:pPr>
-            <w:pStyle w:val="ListBullet"/>
-          </w:pPr>
-          <w:r>
-            <w:t>For example, this text uses the List Bullet style.</w:t>
-          </w:r>
-        </w:p>
-        <w:p>
-          <w:pPr>
-            <w:pStyle w:val="ListBullet"/>
-          </w:pPr>
-          <w:r>
-            <w:t>On the Home tab of the ribbon, check out Styles to apply the formatting you want with just a tap.</w:t>
-          </w:r>
-        </w:p>
-      </w:sdtContent>
-    </w:sdt>
-    <w:p/>
-    <w:sdt>
-      <w:sdtPr>
-        <w:id w:val="1195804984"/>
-        <w:placeholder>
-          <w:docPart w:val="835145D90D409646B76869CA0154FF75"/>
-        </w:placeholder>
-        <w:temporary/>
-        <w:showingPlcHdr/>
-        <w15:appearance w15:val="hidden"/>
-      </w:sdtPr>
-      <w:sdtEndPr/>
-      <w:sdtContent>
-        <w:p>
-          <w:pPr>
-            <w:pStyle w:val="Heading2"/>
-          </w:pPr>
-          <w:r>
-            <w:t>Heading 2</w:t>
-          </w:r>
-        </w:p>
-      </w:sdtContent>
-    </w:sdt>
-    <w:sdt>
-      <w:sdtPr>
-        <w:id w:val="981963998"/>
-        <w:placeholder>
-          <w:docPart w:val="B7A26C2EC79FCC478CAABE6FFC647FEC"/>
-        </w:placeholder>
-        <w:temporary/>
-        <w:showingPlcHdr/>
-        <w15:appearance w15:val="hidden"/>
-      </w:sdtPr>
-      <w:sdtEndPr/>
-      <w:sdtContent>
-        <w:p>
-          <w:r>
-            <w:t xml:space="preserve">View and edit this document in Word on your computer, tablet, or </w:t>
-          </w:r>
-          <w:r>
-            <w:t>phone. You can edit text; easily insert content such as pictures, shapes, and tables; and seamlessly save the document to the cloud from Word on your Windows, Mac, Android, or iOS device.</w:t>
-          </w:r>
-        </w:p>
-      </w:sdtContent>
-    </w:sdt>
-    <w:sdt>
-      <w:sdtPr>
-        <w:id w:val="1657343082"/>
-        <w:placeholder>
-          <w:docPart w:val="1E745F6AC7AD5E48B17188CDF701489D"/>
         </w:placeholder>
         <w:temporary/>
         <w:showingPlcHdr/>
@@ -260,9 +141,9 @@
     </w:sdt>
     <w:sdt>
       <w:sdtPr>
-        <w:id w:val="-1790962327"/>
+        <w:id w:val="393560199"/>
         <w:placeholder>
-          <w:docPart w:val="693CE8697654794697E01D4A405138A4"/>
+          <w:docPart w:val="EAA7E104B536374A9208F0E2769CC5E6"/>
         </w:placeholder>
         <w:temporary/>
         <w:showingPlcHdr/>
@@ -272,19 +153,16 @@
       <w:sdtContent>
         <w:p>
           <w:r>
-            <w:t>Use styles to easily format your Word documents in no ti</w:t>
-          </w:r>
-          <w:r>
-            <w:t>me:</w:t>
+            <w:t>Use styles to easily format your Word documents in no time:</w:t>
           </w:r>
         </w:p>
       </w:sdtContent>
     </w:sdt>
     <w:sdt>
       <w:sdtPr>
-        <w:id w:val="1928380612"/>
+        <w:id w:val="-965580917"/>
         <w:placeholder>
-          <w:docPart w:val="BA1EA024CB702E40A663DEB143CE9259"/>
+          <w:docPart w:val="438E22289C91F840890E8417E75DBD74"/>
         </w:placeholder>
         <w:temporary/>
         <w:showingPlcHdr/>
@@ -310,11 +188,293 @@
         </w:p>
       </w:sdtContent>
     </w:sdt>
+    <w:p/>
+    <w:p>
+      <w:pPr>
+        <w:pStyle w:val="Heading2"/>
+      </w:pPr>
+      <w:r>
+        <w:t>Reflection</w:t>
+      </w:r>
+    </w:p>
+    <w:p>
+      <w:r>
+        <w:t xml:space="preserve">This assignment reflection will cover the following content: (1) Design changes while developing and implementing the assignment’s program, (2) problems that were experienced and how those problems were overcome, and (3) what was learned from this assignment. </w:t>
+      </w:r>
+    </w:p>
+    <w:p>
+      <w:r>
+        <w:tab/>
+        <w:t>From my initial flowchart (design) draft to my final draft, the primary design changes related to input validation and details, including the “modularization” of an input validation function, for example.</w:t>
+      </w:r>
+      <w:r>
+        <w:t xml:space="preserve"> </w:t>
+      </w:r>
+    </w:p>
+    <w:p>
+      <w:r>
+        <w:tab/>
+        <w:t xml:space="preserve">As mentioned above, one major problem that I experienced was modularizing an input validation function, which was specifically for validating that the correct type of character was input by the program’s user. </w:t>
+      </w:r>
+      <w:r>
+        <w:rPr>
+          <w:i/>
+        </w:rPr>
+        <w:t>T</w:t>
+      </w:r>
+      <w:r>
+        <w:rPr>
+          <w:i/>
+        </w:rPr>
+        <w:t>ype</w:t>
+      </w:r>
+      <w:r>
+        <w:t xml:space="preserve"> refers to whether the input is a string, integer, float, etc. When the program’s user must enter in values for board attributes, like the number of rows and columns, and the starting coordinates of the ant, accepting the starting row and column as user inputs, the program is designed to only accept integers, as </w:t>
+      </w:r>
+      <w:r>
+        <w:t xml:space="preserve">each row and column corresponds to a pointer’s array element, and thus, there is no float/decimal row or column value. And if a number is required, then a letter or special character should not be acceptable as input either. This problem was solved by taking advantage of </w:t>
+      </w:r>
+      <w:r>
+        <w:rPr>
+          <w:i/>
+        </w:rPr>
+        <w:t>cin’s</w:t>
+      </w:r>
+      <w:r>
+        <w:t xml:space="preserve"> error flags for user-input values. </w:t>
+      </w:r>
+    </w:p>
+    <w:p>
+      <w:r>
+        <w:tab/>
+        <w:t xml:space="preserve">The input validation’s function accepted a parameter by reference, corresponding to an integer variable, which would represent the number of columns or rows on the board, the number of steps taken by the ant, and the ant’s starting position by row and column. The parameter was passed by reference so that the corresponding variable’s value is updated without having to return a value with the function. The function begins by using a </w:t>
+      </w:r>
+      <w:r>
+        <w:rPr>
+          <w:i/>
+        </w:rPr>
+        <w:t>while loop</w:t>
+      </w:r>
+      <w:r>
+        <w:t xml:space="preserve">, which </w:t>
+      </w:r>
+      <w:r>
+        <w:t xml:space="preserve">evaluates the user’s input to determine if there was an input error. If there was an error, then the input validation function’s contents will execute, which begins by clearing the input stream, then asks for user input to overwrite the previous value, which caused an error. </w:t>
+      </w:r>
+    </w:p>
+    <w:p>
+      <w:pPr>
+        <w:spacing w:before="240"/>
+      </w:pPr>
+      <w:r>
+        <w:tab/>
+        <w:t xml:space="preserve">When implementing this function, I encountered an issue where the user was unable to enter in inputs a second time, using the input validation function, because some contents would continuously print over and over again without giving the user a chance to enter inputs. This was resolved by implementing a </w:t>
+      </w:r>
+      <w:r>
+        <w:rPr>
+          <w:i/>
+        </w:rPr>
+        <w:t>cin.ignore()</w:t>
+      </w:r>
+      <w:r>
+        <w:t xml:space="preserve"> line of code within the input validation function, which was located after </w:t>
+      </w:r>
+      <w:r>
+        <w:rPr>
+          <w:i/>
+        </w:rPr>
+        <w:t>cin.clear()</w:t>
+      </w:r>
+      <w:r>
+        <w:t xml:space="preserve">. By ignoring any remaining characters within the input buffer (with </w:t>
+      </w:r>
+      <w:r>
+        <w:rPr>
+          <w:i/>
+        </w:rPr>
+        <w:lastRenderedPageBreak/>
+        <w:t>cin.ignore</w:t>
+      </w:r>
+      <w:r>
+        <w:t>), the problem was resolved, allowing the user to reattempt entering inputs. This problem and solution taught me that characters can still be left in the input stream, preventing the user from re-entering inputs for a variable, even though the remaining characters within the input stream’s buffer are unseen. Thus, this “buffer” of remaining characters must be ignored in order to operate as expected.</w:t>
+      </w:r>
+      <w:r>
+        <w:t xml:space="preserve"> </w:t>
+      </w:r>
+    </w:p>
+    <w:p>
+      <w:pPr>
+        <w:spacing w:before="240"/>
+      </w:pPr>
+      <w:r>
+        <w:tab/>
+        <w:t xml:space="preserve">A second problem that I encountered was when </w:t>
+      </w:r>
+      <w:r>
+        <w:t xml:space="preserve">trying to randomly generate the ant’s starting position, which is represented by column and row values. </w:t>
+      </w:r>
+      <w:r>
+        <w:rPr>
+          <w:i/>
+        </w:rPr>
+        <w:t>R</w:t>
+      </w:r>
+      <w:r>
+        <w:rPr>
+          <w:i/>
+        </w:rPr>
+        <w:t>and()</w:t>
+      </w:r>
+      <w:r>
+        <w:t xml:space="preserve"> was used to generate a random number, and then the modulus was taken of the random number by the number of rows and/or columns, depending on whether the ant’s starting row or column was being calculated. By taking the modulus of the random number, the resulting value would be a remainder from zero to column/row minus one. Since the zero element of both the board’s rows and columns represent the board’s border, one was then added to the remainder value. By adding one, the possible value would range from one to the total number of columns/rows, which includes the entire “playable” board, as the number of columns/rows plus one represents the other border “wall”.  </w:t>
+      </w:r>
+    </w:p>
+    <w:p>
+      <w:pPr>
+        <w:spacing w:before="240"/>
+      </w:pPr>
+      <w:r>
+        <w:tab/>
+        <w:t xml:space="preserve">The problem was that the ant’s starting position would be the same every time the program ran. The reason for this is because </w:t>
+      </w:r>
+      <w:r>
+        <w:rPr>
+          <w:i/>
+        </w:rPr>
+        <w:t>rand()</w:t>
+      </w:r>
+      <w:r>
+        <w:t xml:space="preserve"> uses a “seed” to generate the applicable values. If the seed is not changed each time the program runs, then the “random” numbers will be the same each time the program runs until the “seed” value changes. The solution for this problem was to use </w:t>
+      </w:r>
+      <w:r>
+        <w:rPr>
+          <w:i/>
+        </w:rPr>
+        <w:t>srand()</w:t>
+      </w:r>
+      <w:r>
+        <w:t xml:space="preserve"> while using </w:t>
+      </w:r>
+      <w:r>
+        <w:t xml:space="preserve">“time(0)” as its parameter, appearing as: </w:t>
+      </w:r>
+      <w:r>
+        <w:rPr>
+          <w:i/>
+        </w:rPr>
+        <w:t>srand(time(0))</w:t>
+      </w:r>
+      <w:r>
+        <w:t xml:space="preserve">. </w:t>
+      </w:r>
+      <w:r>
+        <w:rPr>
+          <w:i/>
+        </w:rPr>
+        <w:t>Srand()</w:t>
+      </w:r>
+      <w:r>
+        <w:t xml:space="preserve"> generates the “seed” value, which is used by </w:t>
+      </w:r>
+      <w:r>
+        <w:rPr>
+          <w:i/>
+        </w:rPr>
+        <w:t>rand()</w:t>
+      </w:r>
+      <w:r>
+        <w:t xml:space="preserve"> to generate “random” numbers. By using the current time, represented as “time(0)”, as </w:t>
+      </w:r>
+      <w:r>
+        <w:rPr>
+          <w:i/>
+        </w:rPr>
+        <w:t>srand()</w:t>
+      </w:r>
+      <w:r>
+        <w:t xml:space="preserve">’s function parameter, the function will never have the same parameter value, as a certain time only happens once. Since the function parameter of </w:t>
+      </w:r>
+      <w:r>
+        <w:rPr>
+          <w:i/>
+        </w:rPr>
+        <w:t>srand()</w:t>
+      </w:r>
+      <w:r>
+        <w:t xml:space="preserve"> is always different, the “seed” value will always be different, and thus, </w:t>
+      </w:r>
+      <w:r>
+        <w:rPr>
+          <w:i/>
+        </w:rPr>
+        <w:t>rand()</w:t>
+      </w:r>
+      <w:r>
+        <w:t>’s values will always be different whenever the line of code executes, generating the ant’s starting row and column position.</w:t>
+      </w:r>
+      <w:r>
+        <w:t xml:space="preserve"> I learned about how C++’s </w:t>
+      </w:r>
+      <w:r>
+        <w:rPr>
+          <w:i/>
+        </w:rPr>
+        <w:t>rand()</w:t>
+      </w:r>
+      <w:r>
+        <w:t xml:space="preserve"> function generates random values, which is based on the “seed” value, and I also discovered a means of always generating a unique value, which can be done by taking the current time with, </w:t>
+      </w:r>
+      <w:r>
+        <w:rPr>
+          <w:i/>
+        </w:rPr>
+        <w:t>time(0)</w:t>
+      </w:r>
+      <w:r>
+        <w:t>. An entirely unique value based on the current time can be extremely valuable with future functions and programs.</w:t>
+      </w:r>
+    </w:p>
+    <w:p>
+      <w:pPr>
+        <w:spacing w:before="240"/>
+      </w:pPr>
+      <w:r>
+        <w:tab/>
+        <w:t>Overall, the two major problems that I faced were with respect to creating a modularized input validation function and generating random values within a certain range each time the program runs. These two challenges were overcome by le</w:t>
+      </w:r>
+      <w:r>
+        <w:t xml:space="preserve">arning more about </w:t>
+      </w:r>
+      <w:r>
+        <w:rPr>
+          <w:i/>
+        </w:rPr>
+        <w:t>cin</w:t>
+      </w:r>
+      <w:r>
+        <w:t xml:space="preserve"> and its input stream of characters and error flags, and understanding how C++ generates random integer values with </w:t>
+      </w:r>
+      <w:r>
+        <w:rPr>
+          <w:i/>
+        </w:rPr>
+        <w:t>rand()</w:t>
+      </w:r>
+      <w:r>
+        <w:t>, which uses a “seed” value to generate a series of random values.</w:t>
+      </w:r>
+      <w:r>
+        <w:t xml:space="preserve"> Encountering challenges while developing solutions to overcome those problems teaches developers, like myself, a detailed understanding of how C++ and its expressions work, enabling us to apply those learnings to future functions and programs.</w:t>
+      </w:r>
+      <w:bookmarkStart w:id="0" w:name="_GoBack"/>
+      <w:bookmarkEnd w:id="0"/>
+    </w:p>
     <w:sectPr>
-      <w:footerReference w:type="default" r:id="rId8"/>
-      <w:footerReference w:type="first" r:id="rId9"/>
+      <w:footerReference w:type="default" r:id="rId9"/>
+      <w:headerReference w:type="first" r:id="rId10"/>
+      <w:footerReference w:type="first" r:id="rId11"/>
       <w:pgSz w:w="12240" w:h="15840"/>
-      <w:pgMar w:top="1901" w:right="1008" w:bottom="1440" w:left="1008" w:header="720" w:footer="432" w:gutter="0"/>
+      <w:pgMar w:top="1440" w:right="1008" w:bottom="1440" w:left="1008" w:header="475" w:footer="432" w:gutter="0"/>
       <w:cols w:space="720"/>
       <w:titlePg/>
       <w:docGrid w:linePitch="360"/>
@@ -328,7 +488,7 @@
   <w:endnote w:type="separator" w:id="-1">
     <w:p>
       <w:pPr>
-        <w:spacing w:before="0" w:after="0" w:line="240" w:lineRule="auto"/>
+        <w:spacing w:after="0"/>
       </w:pPr>
       <w:r>
         <w:separator/>
@@ -339,7 +499,7 @@
   <w:endnote w:type="continuationSeparator" w:id="0">
     <w:p>
       <w:pPr>
-        <w:spacing w:before="0" w:after="0" w:line="240" w:lineRule="auto"/>
+        <w:spacing w:after="0"/>
       </w:pPr>
       <w:r>
         <w:continuationSeparator/>
@@ -354,7 +514,7 @@
 <w:ftr xmlns:wpc="http://schemas.microsoft.com/office/word/2010/wordprocessingCanvas" xmlns:cx="http://schemas.microsoft.com/office/drawing/2014/chartex" xmlns:cx1="http://schemas.microsoft.com/office/drawing/2015/9/8/chartex" xmlns:cx2="http://schemas.microsoft.com/office/drawing/2015/10/21/chartex" xmlns:cx3="http://schemas.microsoft.com/office/drawing/2016/5/9/chartex" xmlns:cx4="http://schemas.microsoft.com/office/drawing/2016/5/10/chartex" xmlns:cx5="http://schemas.microsoft.com/office/drawing/2016/5/11/chartex" xmlns:cx6="http://schemas.microsoft.com/office/drawing/2016/5/12/chartex" xmlns:cx7="http://schemas.microsoft.com/office/drawing/2016/5/13/chartex" xmlns:cx8="http://schemas.microsoft.com/office/drawing/2016/5/14/chartex" xmlns:mc="http://schemas.openxmlformats.org/markup-compatibility/2006" xmlns:aink="http://schemas.microsoft.com/office/drawing/2016/ink" xmlns:am3d="http://schemas.microsoft.com/office/drawing/2017/model3d" xmlns:o="urn:schemas-microsoft-com:office:office" xmlns:r="http://schemas.openxmlformats.org/officeDocument/2006/relationships" xmlns:m="http://schemas.openxmlformats.org/officeDocument/2006/math" xmlns:v="urn:schemas-microsoft-com:vml" xmlns:wp14="http://schemas.microsoft.com/office/word/2010/wordprocessingDrawing" xmlns:wp="http://schemas.openxmlformats.org/drawingml/2006/wordprocessingDrawing" xmlns:w10="urn:schemas-microsoft-com:office:word" xmlns:w="http://schemas.openxmlformats.org/wordprocessingml/2006/main" xmlns:w14="http://schemas.microsoft.com/office/word/2010/wordml" xmlns:w15="http://schemas.microsoft.com/office/word/2012/wordml" xmlns:w16cid="http://schemas.microsoft.com/office/word/2016/wordml/cid" xmlns:w16se="http://schemas.microsoft.com/office/word/2015/wordml/symex" xmlns:wpg="http://schemas.microsoft.com/office/word/2010/wordprocessingGroup" xmlns:wpi="http://schemas.microsoft.com/office/word/2010/wordprocessingInk" xmlns:wne="http://schemas.microsoft.com/office/word/2006/wordml" xmlns:wps="http://schemas.microsoft.com/office/word/2010/wordprocessingShape" mc:Ignorable="w14 w15 w16se w16cid wp14">
   <w:sdt>
     <w:sdtPr>
-      <w:id w:val="-1741171722"/>
+      <w:id w:val="-25644712"/>
       <w:docPartObj>
         <w:docPartGallery w:val="Page Numbers (Bottom of Page)"/>
         <w:docPartUnique/>
@@ -403,23 +563,24 @@
     <w:pPr>
       <w:pStyle w:val="Footer"/>
     </w:pPr>
-    <w:sdt>
-      <w:sdtPr>
-        <w:id w:val="7803617"/>
-        <w:placeholder>
-          <w:docPart w:val="054A007CD82A594FB65AF1CE3C646C7E"/>
-        </w:placeholder>
-        <w:temporary/>
-        <w:showingPlcHdr/>
-        <w15:appearance w15:val="hidden"/>
-      </w:sdtPr>
-      <w:sdtEndPr/>
-      <w:sdtContent>
-        <w:r>
-          <w:t>Address | City, St Zip Code</w:t>
-        </w:r>
-      </w:sdtContent>
-    </w:sdt>
+    <w:r>
+      <w:fldChar w:fldCharType="begin"/>
+    </w:r>
+    <w:r>
+      <w:instrText xml:space="preserve"> PAGE  \* MERGEFORMAT </w:instrText>
+    </w:r>
+    <w:r>
+      <w:fldChar w:fldCharType="separate"/>
+    </w:r>
+    <w:r>
+      <w:rPr>
+        <w:noProof/>
+      </w:rPr>
+      <w:t>1</w:t>
+    </w:r>
+    <w:r>
+      <w:fldChar w:fldCharType="end"/>
+    </w:r>
   </w:p>
 </w:ftr>
 </file>
@@ -429,7 +590,7 @@
   <w:footnote w:type="separator" w:id="-1">
     <w:p>
       <w:pPr>
-        <w:spacing w:before="0" w:after="0" w:line="240" w:lineRule="auto"/>
+        <w:spacing w:after="0"/>
       </w:pPr>
       <w:r>
         <w:separator/>
@@ -440,7 +601,7 @@
   <w:footnote w:type="continuationSeparator" w:id="0">
     <w:p>
       <w:pPr>
-        <w:spacing w:before="0" w:after="0" w:line="240" w:lineRule="auto"/>
+        <w:spacing w:after="0"/>
       </w:pPr>
       <w:r>
         <w:continuationSeparator/>
@@ -449,6 +610,38 @@
     <w:p/>
   </w:footnote>
 </w:footnotes>
+</file>
+
+<file path=word/header1.xml><?xml version="1.0" encoding="utf-8"?>
+<w:hdr xmlns:wpc="http://schemas.microsoft.com/office/word/2010/wordprocessingCanvas" xmlns:cx="http://schemas.microsoft.com/office/drawing/2014/chartex" xmlns:cx1="http://schemas.microsoft.com/office/drawing/2015/9/8/chartex" xmlns:cx2="http://schemas.microsoft.com/office/drawing/2015/10/21/chartex" xmlns:cx3="http://schemas.microsoft.com/office/drawing/2016/5/9/chartex" xmlns:cx4="http://schemas.microsoft.com/office/drawing/2016/5/10/chartex" xmlns:cx5="http://schemas.microsoft.com/office/drawing/2016/5/11/chartex" xmlns:cx6="http://schemas.microsoft.com/office/drawing/2016/5/12/chartex" xmlns:cx7="http://schemas.microsoft.com/office/drawing/2016/5/13/chartex" xmlns:cx8="http://schemas.microsoft.com/office/drawing/2016/5/14/chartex" xmlns:mc="http://schemas.openxmlformats.org/markup-compatibility/2006" xmlns:aink="http://schemas.microsoft.com/office/drawing/2016/ink" xmlns:am3d="http://schemas.microsoft.com/office/drawing/2017/model3d" xmlns:o="urn:schemas-microsoft-com:office:office" xmlns:r="http://schemas.openxmlformats.org/officeDocument/2006/relationships" xmlns:m="http://schemas.openxmlformats.org/officeDocument/2006/math" xmlns:v="urn:schemas-microsoft-com:vml" xmlns:wp14="http://schemas.microsoft.com/office/word/2010/wordprocessingDrawing" xmlns:wp="http://schemas.openxmlformats.org/drawingml/2006/wordprocessingDrawing" xmlns:w10="urn:schemas-microsoft-com:office:word" xmlns:w="http://schemas.openxmlformats.org/wordprocessingml/2006/main" xmlns:w14="http://schemas.microsoft.com/office/word/2010/wordml" xmlns:w15="http://schemas.microsoft.com/office/word/2012/wordml" xmlns:w16cid="http://schemas.microsoft.com/office/word/2016/wordml/cid" xmlns:w16se="http://schemas.microsoft.com/office/word/2015/wordml/symex" xmlns:wpg="http://schemas.microsoft.com/office/word/2010/wordprocessingGroup" xmlns:wpi="http://schemas.microsoft.com/office/word/2010/wordprocessingInk" xmlns:wne="http://schemas.microsoft.com/office/word/2006/wordml" xmlns:wps="http://schemas.microsoft.com/office/word/2010/wordprocessingShape" mc:Ignorable="w14 w15 w16se w16cid wp14">
+  <w:p>
+    <w:pPr>
+      <w:pStyle w:val="Header"/>
+      <w:jc w:val="right"/>
+    </w:pPr>
+    <w:r>
+      <w:t>Ryan DiRezze</w:t>
+    </w:r>
+  </w:p>
+  <w:p>
+    <w:pPr>
+      <w:pStyle w:val="Header"/>
+      <w:jc w:val="right"/>
+    </w:pPr>
+    <w:r>
+      <w:t>CS 162 400</w:t>
+    </w:r>
+  </w:p>
+  <w:p>
+    <w:pPr>
+      <w:pStyle w:val="Header"/>
+      <w:jc w:val="right"/>
+    </w:pPr>
+    <w:r>
+      <w:t>Project 1</w:t>
+    </w:r>
+  </w:p>
+</w:hdr>
 </file>
 
 <file path=word/numbering.xml><?xml version="1.0" encoding="utf-8"?>
@@ -819,6 +1012,95 @@
     </w:lvl>
   </w:abstractNum>
   <w:abstractNum w:abstractNumId="5" w15:restartNumberingAfterBreak="0">
+    <w:nsid w:val="2E327FC4"/>
+    <w:multiLevelType w:val="hybridMultilevel"/>
+    <w:tmpl w:val="5DFE7140"/>
+    <w:lvl w:ilvl="0" w:tplc="605662A2">
+      <w:start w:val="1"/>
+      <w:numFmt w:val="decimal"/>
+      <w:lvlText w:val="(%1)"/>
+      <w:lvlJc w:val="left"/>
+      <w:pPr>
+        <w:ind w:left="720" w:hanging="360"/>
+      </w:pPr>
+      <w:rPr>
+        <w:rFonts w:hint="default"/>
+      </w:rPr>
+    </w:lvl>
+    <w:lvl w:ilvl="1" w:tplc="04090019" w:tentative="1">
+      <w:start w:val="1"/>
+      <w:numFmt w:val="lowerLetter"/>
+      <w:lvlText w:val="%2."/>
+      <w:lvlJc w:val="left"/>
+      <w:pPr>
+        <w:ind w:left="1440" w:hanging="360"/>
+      </w:pPr>
+    </w:lvl>
+    <w:lvl w:ilvl="2" w:tplc="0409001B" w:tentative="1">
+      <w:start w:val="1"/>
+      <w:numFmt w:val="lowerRoman"/>
+      <w:lvlText w:val="%3."/>
+      <w:lvlJc w:val="right"/>
+      <w:pPr>
+        <w:ind w:left="2160" w:hanging="180"/>
+      </w:pPr>
+    </w:lvl>
+    <w:lvl w:ilvl="3" w:tplc="0409000F" w:tentative="1">
+      <w:start w:val="1"/>
+      <w:numFmt w:val="decimal"/>
+      <w:lvlText w:val="%4."/>
+      <w:lvlJc w:val="left"/>
+      <w:pPr>
+        <w:ind w:left="2880" w:hanging="360"/>
+      </w:pPr>
+    </w:lvl>
+    <w:lvl w:ilvl="4" w:tplc="04090019" w:tentative="1">
+      <w:start w:val="1"/>
+      <w:numFmt w:val="lowerLetter"/>
+      <w:lvlText w:val="%5."/>
+      <w:lvlJc w:val="left"/>
+      <w:pPr>
+        <w:ind w:left="3600" w:hanging="360"/>
+      </w:pPr>
+    </w:lvl>
+    <w:lvl w:ilvl="5" w:tplc="0409001B" w:tentative="1">
+      <w:start w:val="1"/>
+      <w:numFmt w:val="lowerRoman"/>
+      <w:lvlText w:val="%6."/>
+      <w:lvlJc w:val="right"/>
+      <w:pPr>
+        <w:ind w:left="4320" w:hanging="180"/>
+      </w:pPr>
+    </w:lvl>
+    <w:lvl w:ilvl="6" w:tplc="0409000F" w:tentative="1">
+      <w:start w:val="1"/>
+      <w:numFmt w:val="decimal"/>
+      <w:lvlText w:val="%7."/>
+      <w:lvlJc w:val="left"/>
+      <w:pPr>
+        <w:ind w:left="5040" w:hanging="360"/>
+      </w:pPr>
+    </w:lvl>
+    <w:lvl w:ilvl="7" w:tplc="04090019" w:tentative="1">
+      <w:start w:val="1"/>
+      <w:numFmt w:val="lowerLetter"/>
+      <w:lvlText w:val="%8."/>
+      <w:lvlJc w:val="left"/>
+      <w:pPr>
+        <w:ind w:left="5760" w:hanging="360"/>
+      </w:pPr>
+    </w:lvl>
+    <w:lvl w:ilvl="8" w:tplc="0409001B" w:tentative="1">
+      <w:start w:val="1"/>
+      <w:numFmt w:val="lowerRoman"/>
+      <w:lvlText w:val="%9."/>
+      <w:lvlJc w:val="right"/>
+      <w:pPr>
+        <w:ind w:left="6480" w:hanging="180"/>
+      </w:pPr>
+    </w:lvl>
+  </w:abstractNum>
+  <w:abstractNum w:abstractNumId="6" w15:restartNumberingAfterBreak="0">
     <w:nsid w:val="39CA2A5B"/>
     <w:multiLevelType w:val="hybridMultilevel"/>
     <w:tmpl w:val="4AD2C09E"/>
@@ -904,7 +1186,7 @@
       </w:pPr>
     </w:lvl>
   </w:abstractNum>
-  <w:abstractNum w:abstractNumId="6" w15:restartNumberingAfterBreak="0">
+  <w:abstractNum w:abstractNumId="7" w15:restartNumberingAfterBreak="0">
     <w:nsid w:val="43EE43B7"/>
     <w:multiLevelType w:val="hybridMultilevel"/>
     <w:tmpl w:val="075C9506"/>
@@ -1020,7 +1302,7 @@
       </w:rPr>
     </w:lvl>
   </w:abstractNum>
-  <w:abstractNum w:abstractNumId="7" w15:restartNumberingAfterBreak="0">
+  <w:abstractNum w:abstractNumId="8" w15:restartNumberingAfterBreak="0">
     <w:nsid w:val="79F61C5D"/>
     <w:multiLevelType w:val="hybridMultilevel"/>
     <w:tmpl w:val="9F4A8688"/>
@@ -1147,19 +1429,22 @@
     <w:abstractNumId w:val="0"/>
   </w:num>
   <w:num w:numId="4">
-    <w:abstractNumId w:val="5"/>
+    <w:abstractNumId w:val="6"/>
   </w:num>
   <w:num w:numId="5">
     <w:abstractNumId w:val="4"/>
   </w:num>
   <w:num w:numId="6">
-    <w:abstractNumId w:val="6"/>
+    <w:abstractNumId w:val="7"/>
   </w:num>
   <w:num w:numId="7">
     <w:abstractNumId w:val="2"/>
   </w:num>
   <w:num w:numId="8">
-    <w:abstractNumId w:val="7"/>
+    <w:abstractNumId w:val="8"/>
+  </w:num>
+  <w:num w:numId="9">
+    <w:abstractNumId w:val="5"/>
   </w:num>
 </w:numbering>
 </file>
@@ -1178,7 +1463,7 @@
     </w:rPrDefault>
     <w:pPrDefault>
       <w:pPr>
-        <w:spacing w:before="160" w:after="320" w:line="360" w:lineRule="auto"/>
+        <w:spacing w:after="80"/>
       </w:pPr>
     </w:pPrDefault>
   </w:docDefaults>
@@ -1288,6 +1573,7 @@
     <w:lsdException w:name="HTML Sample" w:semiHidden="1" w:unhideWhenUsed="1"/>
     <w:lsdException w:name="HTML Typewriter" w:semiHidden="1" w:unhideWhenUsed="1"/>
     <w:lsdException w:name="HTML Variable" w:semiHidden="1" w:unhideWhenUsed="1"/>
+    <w:lsdException w:name="Normal Table" w:semiHidden="1" w:unhideWhenUsed="1"/>
     <w:lsdException w:name="annotation subject" w:semiHidden="1" w:unhideWhenUsed="1"/>
     <w:lsdException w:name="No List" w:semiHidden="1" w:unhideWhenUsed="1"/>
     <w:lsdException w:name="Outline List 1" w:semiHidden="1" w:unhideWhenUsed="1"/>
@@ -1331,8 +1617,10 @@
     <w:lsdException w:name="Table Elegant" w:semiHidden="1" w:unhideWhenUsed="1"/>
     <w:lsdException w:name="Table Professional" w:semiHidden="1" w:unhideWhenUsed="1"/>
     <w:lsdException w:name="Table Subtle 1" w:semiHidden="1" w:unhideWhenUsed="1"/>
+    <w:lsdException w:name="Table Subtle 2" w:semiHidden="1" w:unhideWhenUsed="1"/>
     <w:lsdException w:name="Table Web 1" w:semiHidden="1" w:unhideWhenUsed="1"/>
     <w:lsdException w:name="Table Web 2" w:semiHidden="1" w:unhideWhenUsed="1"/>
+    <w:lsdException w:name="Table Web 3" w:semiHidden="1" w:unhideWhenUsed="1"/>
     <w:lsdException w:name="Balloon Text" w:semiHidden="1" w:unhideWhenUsed="1"/>
     <w:lsdException w:name="Table Grid" w:uiPriority="39"/>
     <w:lsdException w:name="Table Theme" w:semiHidden="1" w:unhideWhenUsed="1"/>
@@ -1570,7 +1858,7 @@
     <w:pPr>
       <w:keepNext/>
       <w:keepLines/>
-      <w:spacing w:before="240" w:line="240" w:lineRule="auto"/>
+      <w:spacing w:before="240"/>
       <w:outlineLvl w:val="0"/>
     </w:pPr>
     <w:rPr>
@@ -1593,7 +1881,7 @@
     <w:pPr>
       <w:keepNext/>
       <w:keepLines/>
-      <w:spacing w:after="200" w:line="240" w:lineRule="auto"/>
+      <w:spacing w:after="200"/>
       <w:outlineLvl w:val="1"/>
     </w:pPr>
     <w:rPr>
@@ -1617,7 +1905,7 @@
     <w:pPr>
       <w:keepNext/>
       <w:keepLines/>
-      <w:spacing w:after="240" w:line="240" w:lineRule="auto"/>
+      <w:spacing w:after="240"/>
       <w:contextualSpacing/>
       <w:outlineLvl w:val="2"/>
     </w:pPr>
@@ -1659,7 +1947,7 @@
     <w:pPr>
       <w:keepNext/>
       <w:keepLines/>
-      <w:spacing w:after="180" w:line="240" w:lineRule="auto"/>
+      <w:spacing w:after="180"/>
       <w:outlineLvl w:val="6"/>
     </w:pPr>
     <w:rPr>
@@ -1681,7 +1969,7 @@
     <w:pPr>
       <w:keepNext/>
       <w:keepLines/>
-      <w:spacing w:after="180" w:line="240" w:lineRule="auto"/>
+      <w:spacing w:after="180"/>
       <w:outlineLvl w:val="7"/>
     </w:pPr>
     <w:rPr>
@@ -1703,7 +1991,7 @@
     <w:pPr>
       <w:keepNext/>
       <w:keepLines/>
-      <w:spacing w:after="180" w:line="240" w:lineRule="auto"/>
+      <w:spacing w:after="180"/>
       <w:outlineLvl w:val="8"/>
     </w:pPr>
     <w:rPr>
@@ -1747,7 +2035,7 @@
     <w:basedOn w:val="TableNormal"/>
     <w:uiPriority w:val="48"/>
     <w:pPr>
-      <w:spacing w:after="0" w:line="240" w:lineRule="auto"/>
+      <w:spacing w:after="0"/>
     </w:pPr>
     <w:tblPr>
       <w:tblStyleRowBandSize w:val="1"/>
@@ -1875,7 +2163,7 @@
     <w:unhideWhenUsed/>
     <w:qFormat/>
     <w:pPr>
-      <w:spacing w:before="0" w:after="0" w:line="240" w:lineRule="auto"/>
+      <w:spacing w:after="0"/>
       <w:contextualSpacing/>
     </w:pPr>
     <w:rPr>
@@ -1917,7 +2205,7 @@
       <w:numPr>
         <w:ilvl w:val="1"/>
       </w:numPr>
-      <w:spacing w:before="0" w:after="720" w:line="240" w:lineRule="auto"/>
+      <w:spacing w:after="720"/>
       <w:contextualSpacing/>
     </w:pPr>
     <w:rPr>
@@ -1974,7 +2262,7 @@
     <w:uiPriority w:val="99"/>
     <w:unhideWhenUsed/>
     <w:pPr>
-      <w:spacing w:before="0" w:after="0" w:line="240" w:lineRule="auto"/>
+      <w:spacing w:after="0"/>
     </w:pPr>
   </w:style>
   <w:style w:type="character" w:customStyle="1" w:styleId="HeaderChar">
@@ -2010,7 +2298,7 @@
     <w:basedOn w:val="TableNormal"/>
     <w:uiPriority w:val="39"/>
     <w:pPr>
-      <w:spacing w:after="0" w:line="240" w:lineRule="auto"/>
+      <w:spacing w:after="0"/>
     </w:pPr>
     <w:tblPr>
       <w:tblBorders>
@@ -2028,7 +2316,7 @@
     <w:basedOn w:val="TableNormal"/>
     <w:uiPriority w:val="99"/>
     <w:pPr>
-      <w:spacing w:before="240" w:after="180" w:line="240" w:lineRule="auto"/>
+      <w:spacing w:before="240" w:after="180"/>
     </w:pPr>
     <w:rPr>
       <w:b/>
@@ -2254,11 +2542,10 @@
     <w:basedOn w:val="Normal"/>
     <w:next w:val="Normal"/>
     <w:uiPriority w:val="35"/>
-    <w:semiHidden/>
     <w:unhideWhenUsed/>
     <w:qFormat/>
     <w:pPr>
-      <w:spacing w:after="200" w:line="240" w:lineRule="auto"/>
+      <w:spacing w:after="200"/>
     </w:pPr>
     <w:rPr>
       <w:i/>
@@ -2307,7 +2594,7 @@
         <w:right w:val="single" w:sz="4" w:space="31" w:color="0072C6" w:themeColor="accent1"/>
       </w:pBdr>
       <w:shd w:val="clear" w:color="auto" w:fill="0072C6" w:themeFill="accent1"/>
-      <w:spacing w:before="0" w:after="0" w:line="240" w:lineRule="auto"/>
+      <w:spacing w:after="0"/>
     </w:pPr>
     <w:rPr>
       <w:color w:val="FFFFFF" w:themeColor="background1"/>
@@ -2413,8 +2700,24 @@
     <w:semiHidden/>
     <w:rsid w:val="007A04E5"/>
     <w:pPr>
-      <w:spacing w:before="0" w:after="0" w:line="240" w:lineRule="auto"/>
+      <w:spacing w:after="0"/>
     </w:pPr>
+  </w:style>
+  <w:style w:type="paragraph" w:styleId="NormalWeb">
+    <w:name w:val="Normal (Web)"/>
+    <w:basedOn w:val="Normal"/>
+    <w:uiPriority w:val="99"/>
+    <w:semiHidden/>
+    <w:unhideWhenUsed/>
+    <w:rsid w:val="00F32007"/>
+    <w:pPr>
+      <w:spacing w:before="100" w:beforeAutospacing="1" w:after="100" w:afterAutospacing="1"/>
+    </w:pPr>
+    <w:rPr>
+      <w:rFonts w:ascii="Times New Roman" w:eastAsiaTheme="minorEastAsia" w:hAnsi="Times New Roman" w:cs="Times New Roman"/>
+      <w:color w:val="auto"/>
+      <w:lang w:eastAsia="en-US"/>
+    </w:rPr>
   </w:style>
 </w:styles>
 </file>
@@ -2422,262 +2725,6 @@
 <file path=word/glossary/document.xml><?xml version="1.0" encoding="utf-8"?>
 <w:glossaryDocument xmlns:wpc="http://schemas.microsoft.com/office/word/2010/wordprocessingCanvas" xmlns:cx="http://schemas.microsoft.com/office/drawing/2014/chartex" xmlns:cx1="http://schemas.microsoft.com/office/drawing/2015/9/8/chartex" xmlns:cx2="http://schemas.microsoft.com/office/drawing/2015/10/21/chartex" xmlns:cx3="http://schemas.microsoft.com/office/drawing/2016/5/9/chartex" xmlns:cx4="http://schemas.microsoft.com/office/drawing/2016/5/10/chartex" xmlns:cx5="http://schemas.microsoft.com/office/drawing/2016/5/11/chartex" xmlns:cx6="http://schemas.microsoft.com/office/drawing/2016/5/12/chartex" xmlns:cx7="http://schemas.microsoft.com/office/drawing/2016/5/13/chartex" xmlns:cx8="http://schemas.microsoft.com/office/drawing/2016/5/14/chartex" xmlns:mc="http://schemas.openxmlformats.org/markup-compatibility/2006" xmlns:aink="http://schemas.microsoft.com/office/drawing/2016/ink" xmlns:am3d="http://schemas.microsoft.com/office/drawing/2017/model3d" xmlns:o="urn:schemas-microsoft-com:office:office" xmlns:r="http://schemas.openxmlformats.org/officeDocument/2006/relationships" xmlns:m="http://schemas.openxmlformats.org/officeDocument/2006/math" xmlns:v="urn:schemas-microsoft-com:vml" xmlns:wp14="http://schemas.microsoft.com/office/word/2010/wordprocessingDrawing" xmlns:wp="http://schemas.openxmlformats.org/drawingml/2006/wordprocessingDrawing" xmlns:w10="urn:schemas-microsoft-com:office:word" xmlns:w="http://schemas.openxmlformats.org/wordprocessingml/2006/main" xmlns:w14="http://schemas.microsoft.com/office/word/2010/wordml" xmlns:w15="http://schemas.microsoft.com/office/word/2012/wordml" xmlns:w16cid="http://schemas.microsoft.com/office/word/2016/wordml/cid" xmlns:w16se="http://schemas.microsoft.com/office/word/2015/wordml/symex" xmlns:wpg="http://schemas.microsoft.com/office/word/2010/wordprocessingGroup" xmlns:wpi="http://schemas.microsoft.com/office/word/2010/wordprocessingInk" xmlns:wne="http://schemas.microsoft.com/office/word/2006/wordml" xmlns:wps="http://schemas.microsoft.com/office/word/2010/wordprocessingShape" mc:Ignorable="w14 w15 w16se w16cid wp14">
   <w:docParts>
-    <w:docPart>
-      <w:docPartPr>
-        <w:name w:val="835145D90D409646B76869CA0154FF75"/>
-        <w:category>
-          <w:name w:val="General"/>
-          <w:gallery w:val="placeholder"/>
-        </w:category>
-        <w:types>
-          <w:type w:val="bbPlcHdr"/>
-        </w:types>
-        <w:behaviors>
-          <w:behavior w:val="content"/>
-        </w:behaviors>
-        <w:guid w:val="{52C61A54-B71A-9D4A-930B-094A87F5DB9C}"/>
-      </w:docPartPr>
-      <w:docPartBody>
-        <w:p>
-          <w:pPr>
-            <w:pStyle w:val="835145D90D409646B76869CA0154FF75"/>
-          </w:pPr>
-          <w:r>
-            <w:t>Heading 2</w:t>
-          </w:r>
-        </w:p>
-      </w:docPartBody>
-    </w:docPart>
-    <w:docPart>
-      <w:docPartPr>
-        <w:name w:val="B7A26C2EC79FCC478CAABE6FFC647FEC"/>
-        <w:category>
-          <w:name w:val="General"/>
-          <w:gallery w:val="placeholder"/>
-        </w:category>
-        <w:types>
-          <w:type w:val="bbPlcHdr"/>
-        </w:types>
-        <w:behaviors>
-          <w:behavior w:val="content"/>
-        </w:behaviors>
-        <w:guid w:val="{70A745F0-40C6-7E41-A172-1D6AFEEB5551}"/>
-      </w:docPartPr>
-      <w:docPartBody>
-        <w:p>
-          <w:pPr>
-            <w:pStyle w:val="B7A26C2EC79FCC478CAABE6FFC647FEC"/>
-          </w:pPr>
-          <w:r>
-            <w:t xml:space="preserve">View and edit this document in Word on your computer, tablet, or phone. You can edit text; easily insert content such as pictures, shapes, and </w:t>
-          </w:r>
-          <w:r>
-            <w:t>tables; and seamlessly save the document to the cloud from Word on your Windows, Mac, Android, or iOS device.</w:t>
-          </w:r>
-        </w:p>
-      </w:docPartBody>
-    </w:docPart>
-    <w:docPart>
-      <w:docPartPr>
-        <w:name w:val="1E745F6AC7AD5E48B17188CDF701489D"/>
-        <w:category>
-          <w:name w:val="General"/>
-          <w:gallery w:val="placeholder"/>
-        </w:category>
-        <w:types>
-          <w:type w:val="bbPlcHdr"/>
-        </w:types>
-        <w:behaviors>
-          <w:behavior w:val="content"/>
-        </w:behaviors>
-        <w:guid w:val="{118B8819-2931-EA48-89A1-B3AB5888F2C4}"/>
-      </w:docPartPr>
-      <w:docPartBody>
-        <w:p>
-          <w:pPr>
-            <w:pStyle w:val="1E745F6AC7AD5E48B17188CDF701489D"/>
-          </w:pPr>
-          <w:r>
-            <w:t>“Quote”</w:t>
-          </w:r>
-        </w:p>
-      </w:docPartBody>
-    </w:docPart>
-    <w:docPart>
-      <w:docPartPr>
-        <w:name w:val="693CE8697654794697E01D4A405138A4"/>
-        <w:category>
-          <w:name w:val="General"/>
-          <w:gallery w:val="placeholder"/>
-        </w:category>
-        <w:types>
-          <w:type w:val="bbPlcHdr"/>
-        </w:types>
-        <w:behaviors>
-          <w:behavior w:val="content"/>
-        </w:behaviors>
-        <w:guid w:val="{8EA19B53-E49D-5E4D-892D-50B84EC4F8D0}"/>
-      </w:docPartPr>
-      <w:docPartBody>
-        <w:p>
-          <w:pPr>
-            <w:pStyle w:val="693CE8697654794697E01D4A405138A4"/>
-          </w:pPr>
-          <w:r>
-            <w:t>Use styles to easily format your Word documents in no time:</w:t>
-          </w:r>
-        </w:p>
-      </w:docPartBody>
-    </w:docPart>
-    <w:docPart>
-      <w:docPartPr>
-        <w:name w:val="BA1EA024CB702E40A663DEB143CE9259"/>
-        <w:category>
-          <w:name w:val="General"/>
-          <w:gallery w:val="placeholder"/>
-        </w:category>
-        <w:types>
-          <w:type w:val="bbPlcHdr"/>
-        </w:types>
-        <w:behaviors>
-          <w:behavior w:val="content"/>
-        </w:behaviors>
-        <w:guid w:val="{9B673C1C-9D58-C342-A5C0-2F7377C21891}"/>
-      </w:docPartPr>
-      <w:docPartBody>
-        <w:p>
-          <w:pPr>
-            <w:pStyle w:val="ListBullet"/>
-          </w:pPr>
-          <w:r>
-            <w:t>For example, this text uses the List Bullet style.</w:t>
-          </w:r>
-        </w:p>
-        <w:p>
-          <w:pPr>
-            <w:pStyle w:val="BA1EA024CB702E40A663DEB143CE9259"/>
-          </w:pPr>
-          <w:r>
-            <w:t>On the Home tab of the ribb</w:t>
-          </w:r>
-          <w:r>
-            <w:t>on, check out Styles to apply the formatting you want with just a tap.</w:t>
-          </w:r>
-        </w:p>
-      </w:docPartBody>
-    </w:docPart>
-    <w:docPart>
-      <w:docPartPr>
-        <w:name w:val="054A007CD82A594FB65AF1CE3C646C7E"/>
-        <w:category>
-          <w:name w:val="General"/>
-          <w:gallery w:val="placeholder"/>
-        </w:category>
-        <w:types>
-          <w:type w:val="bbPlcHdr"/>
-        </w:types>
-        <w:behaviors>
-          <w:behavior w:val="content"/>
-        </w:behaviors>
-        <w:guid w:val="{1E111058-E0B6-7740-9DB8-4FF6F58D40B1}"/>
-      </w:docPartPr>
-      <w:docPartBody>
-        <w:p>
-          <w:pPr>
-            <w:pStyle w:val="054A007CD82A594FB65AF1CE3C646C7E"/>
-          </w:pPr>
-          <w:r>
-            <w:t>Heading 2</w:t>
-          </w:r>
-        </w:p>
-      </w:docPartBody>
-    </w:docPart>
-    <w:docPart>
-      <w:docPartPr>
-        <w:name w:val="014F4424E9C05C44ABBD84F8010B1669"/>
-        <w:category>
-          <w:name w:val="General"/>
-          <w:gallery w:val="placeholder"/>
-        </w:category>
-        <w:types>
-          <w:type w:val="bbPlcHdr"/>
-        </w:types>
-        <w:behaviors>
-          <w:behavior w:val="content"/>
-        </w:behaviors>
-        <w:guid w:val="{45E1217A-CAED-5D45-8D82-D9843A1F49F3}"/>
-      </w:docPartPr>
-      <w:docPartBody>
-        <w:p>
-          <w:pPr>
-            <w:pStyle w:val="014F4424E9C05C44ABBD84F8010B1669"/>
-          </w:pPr>
-          <w:r>
-            <w:t>“Quote”</w:t>
-          </w:r>
-        </w:p>
-      </w:docPartBody>
-    </w:docPart>
-    <w:docPart>
-      <w:docPartPr>
-        <w:name w:val="382E603B0CA84C4FA7975DE7E670D723"/>
-        <w:category>
-          <w:name w:val="General"/>
-          <w:gallery w:val="placeholder"/>
-        </w:category>
-        <w:types>
-          <w:type w:val="bbPlcHdr"/>
-        </w:types>
-        <w:behaviors>
-          <w:behavior w:val="content"/>
-        </w:behaviors>
-        <w:guid w:val="{A2B9EFDF-78C1-9A41-933A-B5E8216ED95C}"/>
-      </w:docPartPr>
-      <w:docPartBody>
-        <w:p>
-          <w:pPr>
-            <w:pStyle w:val="382E603B0CA84C4FA7975DE7E670D723"/>
-          </w:pPr>
-          <w:r>
-            <w:t>Use styles to easily format your Word documents in no time:</w:t>
-          </w:r>
-        </w:p>
-      </w:docPartBody>
-    </w:docPart>
-    <w:docPart>
-      <w:docPartPr>
-        <w:name w:val="26E735189788074E85C60752D12DAC7E"/>
-        <w:category>
-          <w:name w:val="General"/>
-          <w:gallery w:val="placeholder"/>
-        </w:category>
-        <w:types>
-          <w:type w:val="bbPlcHdr"/>
-        </w:types>
-        <w:behaviors>
-          <w:behavior w:val="content"/>
-        </w:behaviors>
-        <w:guid w:val="{C0FBEEB8-1A87-7745-BBEA-48DB8170D469}"/>
-      </w:docPartPr>
-      <w:docPartBody>
-        <w:p>
-          <w:pPr>
-            <w:pStyle w:val="ListBullet"/>
-          </w:pPr>
-          <w:r>
-            <w:t>For example, this text uses the List Bullet style.</w:t>
-          </w:r>
-        </w:p>
-        <w:p>
-          <w:pPr>
-            <w:pStyle w:val="26E735189788074E85C60752D12DAC7E"/>
-          </w:pPr>
-          <w:r>
-            <w:t>On the Home tab of the ribbon, check out Styles to apply the formatting you want with just a tap.</w:t>
-          </w:r>
-        </w:p>
-      </w:docPartBody>
-    </w:docPart>
     <w:docPart>
       <w:docPartPr>
         <w:name w:val="4BCD25F253EAEC44811E72E3521D36D2"/>
@@ -2794,7 +2841,7 @@
   <w:font w:name="Wingdings">
     <w:panose1 w:val="05000000000000000000"/>
     <w:charset w:val="02"/>
-    <w:family w:val="decorative"/>
+    <w:family w:val="auto"/>
     <w:pitch w:val="variable"/>
     <w:sig w:usb0="00000000" w:usb1="10000000" w:usb2="00000000" w:usb3="00000000" w:csb0="80000000" w:csb1="00000000"/>
   </w:font>
@@ -2970,6 +3017,8 @@
   </w:compat>
   <w:rsids>
     <w:rsidRoot w:val="00B90ADC"/>
+    <w:rsid w:val="00A40F75"/>
+    <w:rsid w:val="00B14245"/>
     <w:rsid w:val="00B90ADC"/>
     <w:rsid w:val="00E3553D"/>
   </w:rsids>
@@ -3771,7 +3820,7 @@
 </file>
 
 <file path=customXml/itemProps1.xml><?xml version="1.0" encoding="utf-8"?>
-<ds:datastoreItem xmlns:ds="http://schemas.openxmlformats.org/officeDocument/2006/customXml" ds:itemID="{6FB54A03-15E6-9C4F-BDBB-DEA7973837D7}">
+<ds:datastoreItem xmlns:ds="http://schemas.openxmlformats.org/officeDocument/2006/customXml" ds:itemID="{C0BBE9E7-ADB7-F543-90A9-A473C7301805}">
   <ds:schemaRefs>
     <ds:schemaRef ds:uri="http://schemas.openxmlformats.org/officeDocument/2006/bibliography"/>
   </ds:schemaRefs>

</xml_diff>

<commit_message>
updated makefile target from matrix to ant
</commit_message>
<xml_diff>
--- a/Design_TestPlan_Reflection.docx
+++ b/Design_TestPlan_Reflection.docx
@@ -40,7 +40,15 @@
         <w:spacing w:after="120"/>
       </w:pPr>
       <w:r>
-        <w:t>Project 1 flowchart (PDF) is included within this assignment submission’s .zip file</w:t>
+        <w:t xml:space="preserve">Project 1 flowchart (PDF) is included within this assignment </w:t>
+      </w:r>
+      <w:proofErr w:type="gramStart"/>
+      <w:r>
+        <w:t>submission’s</w:t>
+      </w:r>
+      <w:proofErr w:type="gramEnd"/>
+      <w:r>
+        <w:t xml:space="preserve"> .zip file</w:t>
       </w:r>
     </w:p>
     <w:p>
@@ -234,12 +242,14 @@
       <w:r>
         <w:t xml:space="preserve">each row and column corresponds to a pointer’s array element, and thus, there is no float/decimal row or column value. And if a number is required, then a letter or special character should not be acceptable as input either. This problem was solved by taking advantage of </w:t>
       </w:r>
+      <w:proofErr w:type="spellStart"/>
       <w:r>
         <w:rPr>
           <w:i/>
         </w:rPr>
         <w:t>cin’s</w:t>
       </w:r>
+      <w:proofErr w:type="spellEnd"/>
       <w:r>
         <w:t xml:space="preserve"> error flags for user-input values. </w:t>
       </w:r>
@@ -270,24 +280,41 @@
         <w:tab/>
         <w:t xml:space="preserve">When implementing this function, I encountered an issue where the user was unable to enter in inputs a second time, using the input validation function, because some contents would continuously print over and over again without giving the user a chance to enter inputs. This was resolved by implementing a </w:t>
       </w:r>
+      <w:proofErr w:type="spellStart"/>
       <w:r>
         <w:rPr>
           <w:i/>
         </w:rPr>
-        <w:t>cin.ignore()</w:t>
-      </w:r>
-      <w:r>
-        <w:t xml:space="preserve"> line of code within the input validation function, which was located after </w:t>
-      </w:r>
+        <w:t>cin.ignore</w:t>
+      </w:r>
+      <w:proofErr w:type="spellEnd"/>
       <w:r>
         <w:rPr>
           <w:i/>
         </w:rPr>
-        <w:t>cin.clear()</w:t>
+        <w:t>()</w:t>
+      </w:r>
+      <w:r>
+        <w:t xml:space="preserve"> line of code within the input validation function, which was located after </w:t>
+      </w:r>
+      <w:proofErr w:type="spellStart"/>
+      <w:r>
+        <w:rPr>
+          <w:i/>
+        </w:rPr>
+        <w:t>cin.clear</w:t>
+      </w:r>
+      <w:proofErr w:type="spellEnd"/>
+      <w:r>
+        <w:rPr>
+          <w:i/>
+        </w:rPr>
+        <w:t>()</w:t>
       </w:r>
       <w:r>
         <w:t xml:space="preserve">. By ignoring any remaining characters within the input buffer (with </w:t>
       </w:r>
+      <w:proofErr w:type="spellStart"/>
       <w:r>
         <w:rPr>
           <w:i/>
@@ -295,6 +322,7 @@
         <w:lastRenderedPageBreak/>
         <w:t>cin.ignore</w:t>
       </w:r>
+      <w:proofErr w:type="spellEnd"/>
       <w:r>
         <w:t>), the problem was resolved, allowing the user to reattempt entering inputs. This problem and solution taught me that characters can still be left in the input stream, preventing the user from re-entering inputs for a variable, even though the remaining characters within the input stream’s buffer are unseen. Thus, this “buffer” of remaining characters must be ignored in order to operate as expected.</w:t>
       </w:r>
@@ -346,32 +374,56 @@
       <w:r>
         <w:t xml:space="preserve"> uses a “seed” to generate the applicable values. If the seed is not changed each time the program runs, then the “random” numbers will be the same each time the program runs until the “seed” value changes. The solution for this problem was to use </w:t>
       </w:r>
+      <w:proofErr w:type="spellStart"/>
       <w:r>
         <w:rPr>
           <w:i/>
         </w:rPr>
-        <w:t>srand()</w:t>
-      </w:r>
-      <w:r>
-        <w:t xml:space="preserve"> while using </w:t>
-      </w:r>
-      <w:r>
-        <w:t xml:space="preserve">“time(0)” as its parameter, appearing as: </w:t>
-      </w:r>
+        <w:t>srand</w:t>
+      </w:r>
+      <w:proofErr w:type="spellEnd"/>
       <w:r>
         <w:rPr>
           <w:i/>
         </w:rPr>
-        <w:t>srand(time(0))</w:t>
-      </w:r>
-      <w:r>
-        <w:t xml:space="preserve">. </w:t>
-      </w:r>
+        <w:t>()</w:t>
+      </w:r>
+      <w:r>
+        <w:t xml:space="preserve"> while using </w:t>
+      </w:r>
+      <w:r>
+        <w:t xml:space="preserve">“time(0)” as its parameter, appearing as: </w:t>
+      </w:r>
+      <w:proofErr w:type="spellStart"/>
       <w:r>
         <w:rPr>
           <w:i/>
         </w:rPr>
-        <w:t>Srand()</w:t>
+        <w:t>srand</w:t>
+      </w:r>
+      <w:proofErr w:type="spellEnd"/>
+      <w:r>
+        <w:rPr>
+          <w:i/>
+        </w:rPr>
+        <w:t>(time(0))</w:t>
+      </w:r>
+      <w:r>
+        <w:t xml:space="preserve">. </w:t>
+      </w:r>
+      <w:proofErr w:type="spellStart"/>
+      <w:r>
+        <w:rPr>
+          <w:i/>
+        </w:rPr>
+        <w:t>Srand</w:t>
+      </w:r>
+      <w:proofErr w:type="spellEnd"/>
+      <w:r>
+        <w:rPr>
+          <w:i/>
+        </w:rPr>
+        <w:t>()</w:t>
       </w:r>
       <w:r>
         <w:t xml:space="preserve"> generates the “seed” value, which is used by </w:t>
@@ -385,20 +437,36 @@
       <w:r>
         <w:t xml:space="preserve"> to generate “random” numbers. By using the current time, represented as “time(0)”, as </w:t>
       </w:r>
+      <w:proofErr w:type="spellStart"/>
       <w:r>
         <w:rPr>
           <w:i/>
         </w:rPr>
-        <w:t>srand()</w:t>
-      </w:r>
-      <w:r>
-        <w:t xml:space="preserve">’s function parameter, the function will never have the same parameter value, as a certain time only happens once. Since the function parameter of </w:t>
-      </w:r>
+        <w:t>srand</w:t>
+      </w:r>
+      <w:proofErr w:type="spellEnd"/>
       <w:r>
         <w:rPr>
           <w:i/>
         </w:rPr>
-        <w:t>srand()</w:t>
+        <w:t>()</w:t>
+      </w:r>
+      <w:r>
+        <w:t xml:space="preserve">’s function parameter, the function will never have the same parameter value, as a certain time only happens once. Since the function parameter of </w:t>
+      </w:r>
+      <w:proofErr w:type="spellStart"/>
+      <w:r>
+        <w:rPr>
+          <w:i/>
+        </w:rPr>
+        <w:t>srand</w:t>
+      </w:r>
+      <w:proofErr w:type="spellEnd"/>
+      <w:r>
+        <w:rPr>
+          <w:i/>
+        </w:rPr>
+        <w:t>()</w:t>
       </w:r>
       <w:r>
         <w:t xml:space="preserve"> is always different, the “seed” value will always be different, and thus, </w:t>
@@ -445,14 +513,39 @@
       <w:r>
         <w:t xml:space="preserve">arning more about </w:t>
       </w:r>
+      <w:proofErr w:type="spellStart"/>
       <w:r>
         <w:rPr>
           <w:i/>
         </w:rPr>
         <w:t>cin</w:t>
       </w:r>
-      <w:r>
-        <w:t xml:space="preserve"> and its input stream of characters and error flags, and understanding how C++ generates random integer values with </w:t>
+      <w:proofErr w:type="spellEnd"/>
+      <w:r>
+        <w:t xml:space="preserve"> and its input stream of </w:t>
+      </w:r>
+      <w:bookmarkStart w:id="0" w:name="_GoBack"/>
+      <w:bookmarkEnd w:id="0"/>
+      <w:r>
+        <w:t>characters and</w:t>
+      </w:r>
+      <w:r>
+        <w:t xml:space="preserve"> </w:t>
+      </w:r>
+      <w:r>
+        <w:t xml:space="preserve">learning about </w:t>
+      </w:r>
+      <w:r>
+        <w:t xml:space="preserve">error </w:t>
+      </w:r>
+      <w:r>
+        <w:t xml:space="preserve">flags </w:t>
+      </w:r>
+      <w:r>
+        <w:t>while</w:t>
+      </w:r>
+      <w:r>
+        <w:t xml:space="preserve"> understanding how C++ generates random integer values with </w:t>
       </w:r>
       <w:r>
         <w:rPr>
@@ -466,8 +559,6 @@
       <w:r>
         <w:t xml:space="preserve"> Encountering challenges while developing solutions to overcome those problems teaches developers, like myself, a detailed understanding of how C++ and its expressions work, enabling us to apply those learnings to future functions and programs.</w:t>
       </w:r>
-      <w:bookmarkStart w:id="0" w:name="_GoBack"/>
-      <w:bookmarkEnd w:id="0"/>
     </w:p>
     <w:sectPr>
       <w:footerReference w:type="default" r:id="rId9"/>
@@ -3017,7 +3108,7 @@
   </w:compat>
   <w:rsids>
     <w:rsidRoot w:val="00B90ADC"/>
-    <w:rsid w:val="00A40F75"/>
+    <w:rsid w:val="0079758A"/>
     <w:rsid w:val="00B14245"/>
     <w:rsid w:val="00B90ADC"/>
     <w:rsid w:val="00E3553D"/>
@@ -3820,7 +3911,7 @@
 </file>
 
 <file path=customXml/itemProps1.xml><?xml version="1.0" encoding="utf-8"?>
-<ds:datastoreItem xmlns:ds="http://schemas.openxmlformats.org/officeDocument/2006/customXml" ds:itemID="{C0BBE9E7-ADB7-F543-90A9-A473C7301805}">
+<ds:datastoreItem xmlns:ds="http://schemas.openxmlformats.org/officeDocument/2006/customXml" ds:itemID="{AD4FE83D-0A0F-3A46-A72B-D58886B4D737}">
   <ds:schemaRefs>
     <ds:schemaRef ds:uri="http://schemas.openxmlformats.org/officeDocument/2006/bibliography"/>
   </ds:schemaRefs>

</xml_diff>

<commit_message>
program is fully commented with pseudocode
</commit_message>
<xml_diff>
--- a/Design_TestPlan_Reflection.docx
+++ b/Design_TestPlan_Reflection.docx
@@ -40,15 +40,7 @@
         <w:spacing w:after="120"/>
       </w:pPr>
       <w:r>
-        <w:t xml:space="preserve">Project 1 flowchart (PDF) is included within this assignment </w:t>
-      </w:r>
-      <w:proofErr w:type="gramStart"/>
-      <w:r>
-        <w:t>submission’s</w:t>
-      </w:r>
-      <w:proofErr w:type="gramEnd"/>
-      <w:r>
-        <w:t xml:space="preserve"> .zip file</w:t>
+        <w:t>Project 1 flowchart (PDF) is included within this assignment submission’s .zip file</w:t>
       </w:r>
     </w:p>
     <w:p>
@@ -124,78 +116,12 @@
       <w:r>
         <w:t>Program test tables, including: test plan, expected output, and actual output.</w:t>
       </w:r>
+      <w:r>
+        <w:t xml:space="preserve"> See the .zip file for this in Excel.</w:t>
+      </w:r>
+      <w:bookmarkStart w:id="0" w:name="_GoBack"/>
+      <w:bookmarkEnd w:id="0"/>
     </w:p>
-    <w:sdt>
-      <w:sdtPr>
-        <w:id w:val="1282762518"/>
-        <w:placeholder>
-          <w:docPart w:val="4BCD25F253EAEC44811E72E3521D36D2"/>
-        </w:placeholder>
-        <w:temporary/>
-        <w:showingPlcHdr/>
-        <w15:appearance w15:val="hidden"/>
-      </w:sdtPr>
-      <w:sdtEndPr/>
-      <w:sdtContent>
-        <w:p>
-          <w:pPr>
-            <w:pStyle w:val="Quote"/>
-          </w:pPr>
-          <w:r>
-            <w:t>“Quote”</w:t>
-          </w:r>
-        </w:p>
-      </w:sdtContent>
-    </w:sdt>
-    <w:sdt>
-      <w:sdtPr>
-        <w:id w:val="393560199"/>
-        <w:placeholder>
-          <w:docPart w:val="EAA7E104B536374A9208F0E2769CC5E6"/>
-        </w:placeholder>
-        <w:temporary/>
-        <w:showingPlcHdr/>
-        <w15:appearance w15:val="hidden"/>
-      </w:sdtPr>
-      <w:sdtEndPr/>
-      <w:sdtContent>
-        <w:p>
-          <w:r>
-            <w:t>Use styles to easily format your Word documents in no time:</w:t>
-          </w:r>
-        </w:p>
-      </w:sdtContent>
-    </w:sdt>
-    <w:sdt>
-      <w:sdtPr>
-        <w:id w:val="-965580917"/>
-        <w:placeholder>
-          <w:docPart w:val="438E22289C91F840890E8417E75DBD74"/>
-        </w:placeholder>
-        <w:temporary/>
-        <w:showingPlcHdr/>
-        <w15:appearance w15:val="hidden"/>
-      </w:sdtPr>
-      <w:sdtEndPr/>
-      <w:sdtContent>
-        <w:p>
-          <w:pPr>
-            <w:pStyle w:val="ListBullet"/>
-          </w:pPr>
-          <w:r>
-            <w:t>For example, this text uses the List Bullet style.</w:t>
-          </w:r>
-        </w:p>
-        <w:p>
-          <w:pPr>
-            <w:pStyle w:val="ListBullet"/>
-          </w:pPr>
-          <w:r>
-            <w:t>On the Home tab of the ribbon, check out Styles to apply the formatting you want with just a tap.</w:t>
-          </w:r>
-        </w:p>
-      </w:sdtContent>
-    </w:sdt>
     <w:p/>
     <w:p>
       <w:pPr>
@@ -242,14 +168,12 @@
       <w:r>
         <w:t xml:space="preserve">each row and column corresponds to a pointer’s array element, and thus, there is no float/decimal row or column value. And if a number is required, then a letter or special character should not be acceptable as input either. This problem was solved by taking advantage of </w:t>
       </w:r>
-      <w:proofErr w:type="spellStart"/>
       <w:r>
         <w:rPr>
           <w:i/>
         </w:rPr>
         <w:t>cin’s</w:t>
       </w:r>
-      <w:proofErr w:type="spellEnd"/>
       <w:r>
         <w:t xml:space="preserve"> error flags for user-input values. </w:t>
       </w:r>
@@ -280,49 +204,30 @@
         <w:tab/>
         <w:t xml:space="preserve">When implementing this function, I encountered an issue where the user was unable to enter in inputs a second time, using the input validation function, because some contents would continuously print over and over again without giving the user a chance to enter inputs. This was resolved by implementing a </w:t>
       </w:r>
-      <w:proofErr w:type="spellStart"/>
+      <w:r>
+        <w:rPr>
+          <w:i/>
+        </w:rPr>
+        <w:t>cin.ignore()</w:t>
+      </w:r>
+      <w:r>
+        <w:t xml:space="preserve"> line of code within the input validation function, which was located after </w:t>
+      </w:r>
+      <w:r>
+        <w:rPr>
+          <w:i/>
+        </w:rPr>
+        <w:t>cin.clear()</w:t>
+      </w:r>
+      <w:r>
+        <w:t xml:space="preserve">. By ignoring any remaining characters within the input buffer (with </w:t>
+      </w:r>
       <w:r>
         <w:rPr>
           <w:i/>
         </w:rPr>
         <w:t>cin.ignore</w:t>
       </w:r>
-      <w:proofErr w:type="spellEnd"/>
-      <w:r>
-        <w:rPr>
-          <w:i/>
-        </w:rPr>
-        <w:t>()</w:t>
-      </w:r>
-      <w:r>
-        <w:t xml:space="preserve"> line of code within the input validation function, which was located after </w:t>
-      </w:r>
-      <w:proofErr w:type="spellStart"/>
-      <w:r>
-        <w:rPr>
-          <w:i/>
-        </w:rPr>
-        <w:t>cin.clear</w:t>
-      </w:r>
-      <w:proofErr w:type="spellEnd"/>
-      <w:r>
-        <w:rPr>
-          <w:i/>
-        </w:rPr>
-        <w:t>()</w:t>
-      </w:r>
-      <w:r>
-        <w:t xml:space="preserve">. By ignoring any remaining characters within the input buffer (with </w:t>
-      </w:r>
-      <w:proofErr w:type="spellStart"/>
-      <w:r>
-        <w:rPr>
-          <w:i/>
-        </w:rPr>
-        <w:lastRenderedPageBreak/>
-        <w:t>cin.ignore</w:t>
-      </w:r>
-      <w:proofErr w:type="spellEnd"/>
       <w:r>
         <w:t>), the problem was resolved, allowing the user to reattempt entering inputs. This problem and solution taught me that characters can still be left in the input stream, preventing the user from re-entering inputs for a variable, even though the remaining characters within the input stream’s buffer are unseen. Thus, this “buffer” of remaining characters must be ignored in order to operate as expected.</w:t>
       </w:r>
@@ -354,7 +259,11 @@
         <w:t>and()</w:t>
       </w:r>
       <w:r>
-        <w:t xml:space="preserve"> was used to generate a random number, and then the modulus was taken of the random number by the number of rows and/or columns, depending on whether the ant’s starting row or column was being calculated. By taking the modulus of the random number, the resulting value would be a remainder from zero to column/row minus one. Since the zero element of both the board’s rows and columns represent the board’s border, one was then added to the remainder value. By adding one, the possible value would range from one to the total number of columns/rows, which includes the entire “playable” board, as the number of columns/rows plus one represents the other border “wall”.  </w:t>
+        <w:t xml:space="preserve"> was used to generate a random number, and then the modulus was taken of the random number by the number of </w:t>
+      </w:r>
+      <w:r>
+        <w:lastRenderedPageBreak/>
+        <w:t xml:space="preserve">rows and/or columns, depending on whether the ant’s starting row or column was being calculated. By taking the modulus of the random number, the resulting value would be a remainder from zero to column/row minus one. Since the zero element of both the board’s rows and columns represent the board’s border, one was then added to the remainder value. By adding one, the possible value would range from one to the total number of columns/rows, which includes the entire “playable” board, as the number of columns/rows plus one represents the other border “wall”.  </w:t>
       </w:r>
     </w:p>
     <w:p>
@@ -374,56 +283,32 @@
       <w:r>
         <w:t xml:space="preserve"> uses a “seed” to generate the applicable values. If the seed is not changed each time the program runs, then the “random” numbers will be the same each time the program runs until the “seed” value changes. The solution for this problem was to use </w:t>
       </w:r>
-      <w:proofErr w:type="spellStart"/>
       <w:r>
         <w:rPr>
           <w:i/>
         </w:rPr>
-        <w:t>srand</w:t>
-      </w:r>
-      <w:proofErr w:type="spellEnd"/>
+        <w:t>srand()</w:t>
+      </w:r>
+      <w:r>
+        <w:t xml:space="preserve"> while using </w:t>
+      </w:r>
+      <w:r>
+        <w:t xml:space="preserve">“time(0)” as its parameter, appearing as: </w:t>
+      </w:r>
       <w:r>
         <w:rPr>
           <w:i/>
         </w:rPr>
-        <w:t>()</w:t>
-      </w:r>
-      <w:r>
-        <w:t xml:space="preserve"> while using </w:t>
-      </w:r>
-      <w:r>
-        <w:t xml:space="preserve">“time(0)” as its parameter, appearing as: </w:t>
-      </w:r>
-      <w:proofErr w:type="spellStart"/>
+        <w:t>srand(time(0))</w:t>
+      </w:r>
+      <w:r>
+        <w:t xml:space="preserve">. </w:t>
+      </w:r>
       <w:r>
         <w:rPr>
           <w:i/>
         </w:rPr>
-        <w:t>srand</w:t>
-      </w:r>
-      <w:proofErr w:type="spellEnd"/>
-      <w:r>
-        <w:rPr>
-          <w:i/>
-        </w:rPr>
-        <w:t>(time(0))</w:t>
-      </w:r>
-      <w:r>
-        <w:t xml:space="preserve">. </w:t>
-      </w:r>
-      <w:proofErr w:type="spellStart"/>
-      <w:r>
-        <w:rPr>
-          <w:i/>
-        </w:rPr>
-        <w:t>Srand</w:t>
-      </w:r>
-      <w:proofErr w:type="spellEnd"/>
-      <w:r>
-        <w:rPr>
-          <w:i/>
-        </w:rPr>
-        <w:t>()</w:t>
+        <w:t>Srand()</w:t>
       </w:r>
       <w:r>
         <w:t xml:space="preserve"> generates the “seed” value, which is used by </w:t>
@@ -437,36 +322,20 @@
       <w:r>
         <w:t xml:space="preserve"> to generate “random” numbers. By using the current time, represented as “time(0)”, as </w:t>
       </w:r>
-      <w:proofErr w:type="spellStart"/>
       <w:r>
         <w:rPr>
           <w:i/>
         </w:rPr>
-        <w:t>srand</w:t>
-      </w:r>
-      <w:proofErr w:type="spellEnd"/>
+        <w:t>srand()</w:t>
+      </w:r>
+      <w:r>
+        <w:t xml:space="preserve">’s function parameter, the function will never have the same parameter value, as a certain time only happens once. Since the function parameter of </w:t>
+      </w:r>
       <w:r>
         <w:rPr>
           <w:i/>
         </w:rPr>
-        <w:t>()</w:t>
-      </w:r>
-      <w:r>
-        <w:t xml:space="preserve">’s function parameter, the function will never have the same parameter value, as a certain time only happens once. Since the function parameter of </w:t>
-      </w:r>
-      <w:proofErr w:type="spellStart"/>
-      <w:r>
-        <w:rPr>
-          <w:i/>
-        </w:rPr>
-        <w:t>srand</w:t>
-      </w:r>
-      <w:proofErr w:type="spellEnd"/>
-      <w:r>
-        <w:rPr>
-          <w:i/>
-        </w:rPr>
-        <w:t>()</w:t>
+        <w:t>srand()</w:t>
       </w:r>
       <w:r>
         <w:t xml:space="preserve"> is always different, the “seed” value will always be different, and thus, </w:t>
@@ -513,19 +382,15 @@
       <w:r>
         <w:t xml:space="preserve">arning more about </w:t>
       </w:r>
-      <w:proofErr w:type="spellStart"/>
       <w:r>
         <w:rPr>
           <w:i/>
         </w:rPr>
         <w:t>cin</w:t>
       </w:r>
-      <w:proofErr w:type="spellEnd"/>
       <w:r>
         <w:t xml:space="preserve"> and its input stream of </w:t>
       </w:r>
-      <w:bookmarkStart w:id="0" w:name="_GoBack"/>
-      <w:bookmarkEnd w:id="0"/>
       <w:r>
         <w:t>characters and</w:t>
       </w:r>
@@ -2813,838 +2678,6 @@
 </w:styles>
 </file>
 
-<file path=word/glossary/document.xml><?xml version="1.0" encoding="utf-8"?>
-<w:glossaryDocument xmlns:wpc="http://schemas.microsoft.com/office/word/2010/wordprocessingCanvas" xmlns:cx="http://schemas.microsoft.com/office/drawing/2014/chartex" xmlns:cx1="http://schemas.microsoft.com/office/drawing/2015/9/8/chartex" xmlns:cx2="http://schemas.microsoft.com/office/drawing/2015/10/21/chartex" xmlns:cx3="http://schemas.microsoft.com/office/drawing/2016/5/9/chartex" xmlns:cx4="http://schemas.microsoft.com/office/drawing/2016/5/10/chartex" xmlns:cx5="http://schemas.microsoft.com/office/drawing/2016/5/11/chartex" xmlns:cx6="http://schemas.microsoft.com/office/drawing/2016/5/12/chartex" xmlns:cx7="http://schemas.microsoft.com/office/drawing/2016/5/13/chartex" xmlns:cx8="http://schemas.microsoft.com/office/drawing/2016/5/14/chartex" xmlns:mc="http://schemas.openxmlformats.org/markup-compatibility/2006" xmlns:aink="http://schemas.microsoft.com/office/drawing/2016/ink" xmlns:am3d="http://schemas.microsoft.com/office/drawing/2017/model3d" xmlns:o="urn:schemas-microsoft-com:office:office" xmlns:r="http://schemas.openxmlformats.org/officeDocument/2006/relationships" xmlns:m="http://schemas.openxmlformats.org/officeDocument/2006/math" xmlns:v="urn:schemas-microsoft-com:vml" xmlns:wp14="http://schemas.microsoft.com/office/word/2010/wordprocessingDrawing" xmlns:wp="http://schemas.openxmlformats.org/drawingml/2006/wordprocessingDrawing" xmlns:w10="urn:schemas-microsoft-com:office:word" xmlns:w="http://schemas.openxmlformats.org/wordprocessingml/2006/main" xmlns:w14="http://schemas.microsoft.com/office/word/2010/wordml" xmlns:w15="http://schemas.microsoft.com/office/word/2012/wordml" xmlns:w16cid="http://schemas.microsoft.com/office/word/2016/wordml/cid" xmlns:w16se="http://schemas.microsoft.com/office/word/2015/wordml/symex" xmlns:wpg="http://schemas.microsoft.com/office/word/2010/wordprocessingGroup" xmlns:wpi="http://schemas.microsoft.com/office/word/2010/wordprocessingInk" xmlns:wne="http://schemas.microsoft.com/office/word/2006/wordml" xmlns:wps="http://schemas.microsoft.com/office/word/2010/wordprocessingShape" mc:Ignorable="w14 w15 w16se w16cid wp14">
-  <w:docParts>
-    <w:docPart>
-      <w:docPartPr>
-        <w:name w:val="4BCD25F253EAEC44811E72E3521D36D2"/>
-        <w:category>
-          <w:name w:val="General"/>
-          <w:gallery w:val="placeholder"/>
-        </w:category>
-        <w:types>
-          <w:type w:val="bbPlcHdr"/>
-        </w:types>
-        <w:behaviors>
-          <w:behavior w:val="content"/>
-        </w:behaviors>
-        <w:guid w:val="{D0BCD86C-097E-8342-8351-2013D1775AFA}"/>
-      </w:docPartPr>
-      <w:docPartBody>
-        <w:p>
-          <w:pPr>
-            <w:pStyle w:val="4BCD25F253EAEC44811E72E3521D36D2"/>
-          </w:pPr>
-          <w:r>
-            <w:t>“Quote”</w:t>
-          </w:r>
-        </w:p>
-      </w:docPartBody>
-    </w:docPart>
-    <w:docPart>
-      <w:docPartPr>
-        <w:name w:val="EAA7E104B536374A9208F0E2769CC5E6"/>
-        <w:category>
-          <w:name w:val="General"/>
-          <w:gallery w:val="placeholder"/>
-        </w:category>
-        <w:types>
-          <w:type w:val="bbPlcHdr"/>
-        </w:types>
-        <w:behaviors>
-          <w:behavior w:val="content"/>
-        </w:behaviors>
-        <w:guid w:val="{6DA29840-D5C0-9740-A8F2-5CED69CFAEF7}"/>
-      </w:docPartPr>
-      <w:docPartBody>
-        <w:p>
-          <w:pPr>
-            <w:pStyle w:val="EAA7E104B536374A9208F0E2769CC5E6"/>
-          </w:pPr>
-          <w:r>
-            <w:t>Use styles to easily format your Word documents in no time:</w:t>
-          </w:r>
-        </w:p>
-      </w:docPartBody>
-    </w:docPart>
-    <w:docPart>
-      <w:docPartPr>
-        <w:name w:val="438E22289C91F840890E8417E75DBD74"/>
-        <w:category>
-          <w:name w:val="General"/>
-          <w:gallery w:val="placeholder"/>
-        </w:category>
-        <w:types>
-          <w:type w:val="bbPlcHdr"/>
-        </w:types>
-        <w:behaviors>
-          <w:behavior w:val="content"/>
-        </w:behaviors>
-        <w:guid w:val="{D4D0E421-75A1-C543-A6DE-18A7B6D29585}"/>
-      </w:docPartPr>
-      <w:docPartBody>
-        <w:p>
-          <w:pPr>
-            <w:pStyle w:val="ListBullet"/>
-          </w:pPr>
-          <w:r>
-            <w:t>For example, this text uses the List Bullet style.</w:t>
-          </w:r>
-        </w:p>
-        <w:p>
-          <w:pPr>
-            <w:pStyle w:val="438E22289C91F840890E8417E75DBD74"/>
-          </w:pPr>
-          <w:r>
-            <w:t>On the Home tab of the ribbon, check out Styles to apply the formatting you want with just a tap.</w:t>
-          </w:r>
-        </w:p>
-      </w:docPartBody>
-    </w:docPart>
-  </w:docParts>
-</w:glossaryDocument>
-</file>
-
-<file path=word/glossary/fontTable.xml><?xml version="1.0" encoding="utf-8"?>
-<w:fonts xmlns:mc="http://schemas.openxmlformats.org/markup-compatibility/2006" xmlns:r="http://schemas.openxmlformats.org/officeDocument/2006/relationships" xmlns:w="http://schemas.openxmlformats.org/wordprocessingml/2006/main" xmlns:w14="http://schemas.microsoft.com/office/word/2010/wordml" xmlns:w15="http://schemas.microsoft.com/office/word/2012/wordml" xmlns:w16cid="http://schemas.microsoft.com/office/word/2016/wordml/cid" xmlns:w16se="http://schemas.microsoft.com/office/word/2015/wordml/symex" mc:Ignorable="w14 w15 w16se w16cid">
-  <w:font w:name="Times New Roman">
-    <w:panose1 w:val="02020603050405020304"/>
-    <w:charset w:val="00"/>
-    <w:family w:val="roman"/>
-    <w:pitch w:val="variable"/>
-    <w:sig w:usb0="20002A87" w:usb1="80000000" w:usb2="00000008" w:usb3="00000000" w:csb0="000001FF" w:csb1="00000000"/>
-  </w:font>
-  <w:font w:name="Symbol">
-    <w:panose1 w:val="05050102010706020507"/>
-    <w:charset w:val="02"/>
-    <w:family w:val="decorative"/>
-    <w:pitch w:val="variable"/>
-    <w:sig w:usb0="00000000" w:usb1="10000000" w:usb2="00000000" w:usb3="00000000" w:csb0="80000000" w:csb1="00000000"/>
-  </w:font>
-  <w:font w:name="Courier New">
-    <w:panose1 w:val="02070309020205020404"/>
-    <w:charset w:val="00"/>
-    <w:family w:val="modern"/>
-    <w:pitch w:val="fixed"/>
-    <w:sig w:usb0="E0002AFF" w:usb1="C0007843" w:usb2="00000009" w:usb3="00000000" w:csb0="000001FF" w:csb1="00000000"/>
-  </w:font>
-  <w:font w:name="Wingdings">
-    <w:panose1 w:val="05000000000000000000"/>
-    <w:charset w:val="02"/>
-    <w:family w:val="auto"/>
-    <w:pitch w:val="variable"/>
-    <w:sig w:usb0="00000000" w:usb1="10000000" w:usb2="00000000" w:usb3="00000000" w:csb0="80000000" w:csb1="00000000"/>
-  </w:font>
-  <w:font w:name="Arial">
-    <w:panose1 w:val="020B0604020202020204"/>
-    <w:charset w:val="00"/>
-    <w:family w:val="swiss"/>
-    <w:pitch w:val="variable"/>
-    <w:sig w:usb0="E0002AFF" w:usb1="C0007843" w:usb2="00000009" w:usb3="00000000" w:csb0="000001FF" w:csb1="00000000"/>
-  </w:font>
-  <w:font w:name="Georgia">
-    <w:panose1 w:val="02040502050405020303"/>
-    <w:charset w:val="00"/>
-    <w:family w:val="roman"/>
-    <w:pitch w:val="variable"/>
-    <w:sig w:usb0="00000287" w:usb1="00000000" w:usb2="00000000" w:usb3="00000000" w:csb0="0000009F" w:csb1="00000000"/>
-  </w:font>
-  <w:font w:name="Calibri">
-    <w:panose1 w:val="020F0502020204030204"/>
-    <w:charset w:val="00"/>
-    <w:family w:val="swiss"/>
-    <w:pitch w:val="variable"/>
-    <w:sig w:usb0="A00002EF" w:usb1="4000207B" w:usb2="00000000" w:usb3="00000000" w:csb0="0000009F" w:csb1="00000000"/>
-  </w:font>
-  <w:font w:name="Calibri Light">
-    <w:panose1 w:val="020F0302020204030204"/>
-    <w:charset w:val="00"/>
-    <w:family w:val="swiss"/>
-    <w:pitch w:val="variable"/>
-    <w:sig w:usb0="E0002AFF" w:usb1="C000247B" w:usb2="00000009" w:usb3="00000000" w:csb0="000001FF" w:csb1="00000000"/>
-  </w:font>
-</w:fonts>
-</file>
-
-<file path=word/glossary/numbering.xml><?xml version="1.0" encoding="utf-8"?>
-<w:numbering xmlns:wpc="http://schemas.microsoft.com/office/word/2010/wordprocessingCanvas" xmlns:cx="http://schemas.microsoft.com/office/drawing/2014/chartex" xmlns:cx1="http://schemas.microsoft.com/office/drawing/2015/9/8/chartex" xmlns:cx2="http://schemas.microsoft.com/office/drawing/2015/10/21/chartex" xmlns:cx3="http://schemas.microsoft.com/office/drawing/2016/5/9/chartex" xmlns:cx4="http://schemas.microsoft.com/office/drawing/2016/5/10/chartex" xmlns:cx5="http://schemas.microsoft.com/office/drawing/2016/5/11/chartex" xmlns:cx6="http://schemas.microsoft.com/office/drawing/2016/5/12/chartex" xmlns:cx7="http://schemas.microsoft.com/office/drawing/2016/5/13/chartex" xmlns:cx8="http://schemas.microsoft.com/office/drawing/2016/5/14/chartex" xmlns:mc="http://schemas.openxmlformats.org/markup-compatibility/2006" xmlns:aink="http://schemas.microsoft.com/office/drawing/2016/ink" xmlns:am3d="http://schemas.microsoft.com/office/drawing/2017/model3d" xmlns:o="urn:schemas-microsoft-com:office:office" xmlns:r="http://schemas.openxmlformats.org/officeDocument/2006/relationships" xmlns:m="http://schemas.openxmlformats.org/officeDocument/2006/math" xmlns:v="urn:schemas-microsoft-com:vml" xmlns:wp14="http://schemas.microsoft.com/office/word/2010/wordprocessingDrawing" xmlns:wp="http://schemas.openxmlformats.org/drawingml/2006/wordprocessingDrawing" xmlns:w10="urn:schemas-microsoft-com:office:word" xmlns:w="http://schemas.openxmlformats.org/wordprocessingml/2006/main" xmlns:w14="http://schemas.microsoft.com/office/word/2010/wordml" xmlns:w15="http://schemas.microsoft.com/office/word/2012/wordml" xmlns:w16cid="http://schemas.microsoft.com/office/word/2016/wordml/cid" xmlns:w16se="http://schemas.microsoft.com/office/word/2015/wordml/symex" xmlns:wpg="http://schemas.microsoft.com/office/word/2010/wordprocessingGroup" xmlns:wpi="http://schemas.microsoft.com/office/word/2010/wordprocessingInk" xmlns:wne="http://schemas.microsoft.com/office/word/2006/wordml" xmlns:wps="http://schemas.microsoft.com/office/word/2010/wordprocessingShape" mc:Ignorable="w14 w15 w16se w16cid wp14">
-  <w:abstractNum w:abstractNumId="0" w15:restartNumberingAfterBreak="0">
-    <w:nsid w:val="79F61C5D"/>
-    <w:multiLevelType w:val="hybridMultilevel"/>
-    <w:tmpl w:val="9F4A8688"/>
-    <w:lvl w:ilvl="0" w:tplc="ABE84DA8">
-      <w:start w:val="1"/>
-      <w:numFmt w:val="bullet"/>
-      <w:pStyle w:val="ListBullet"/>
-      <w:lvlText w:val=""/>
-      <w:lvlJc w:val="left"/>
-      <w:pPr>
-        <w:tabs>
-          <w:tab w:val="num" w:pos="936"/>
-        </w:tabs>
-        <w:ind w:left="936" w:hanging="360"/>
-      </w:pPr>
-      <w:rPr>
-        <w:rFonts w:ascii="Symbol" w:hAnsi="Symbol" w:hint="default"/>
-      </w:rPr>
-    </w:lvl>
-    <w:lvl w:ilvl="1" w:tplc="04090003">
-      <w:start w:val="1"/>
-      <w:numFmt w:val="bullet"/>
-      <w:lvlText w:val="o"/>
-      <w:lvlJc w:val="left"/>
-      <w:pPr>
-        <w:ind w:left="1440" w:hanging="360"/>
-      </w:pPr>
-      <w:rPr>
-        <w:rFonts w:ascii="Courier New" w:hAnsi="Courier New" w:cs="Courier New" w:hint="default"/>
-      </w:rPr>
-    </w:lvl>
-    <w:lvl w:ilvl="2" w:tplc="04090005" w:tentative="1">
-      <w:start w:val="1"/>
-      <w:numFmt w:val="bullet"/>
-      <w:lvlText w:val=""/>
-      <w:lvlJc w:val="left"/>
-      <w:pPr>
-        <w:ind w:left="2160" w:hanging="360"/>
-      </w:pPr>
-      <w:rPr>
-        <w:rFonts w:ascii="Wingdings" w:hAnsi="Wingdings" w:hint="default"/>
-      </w:rPr>
-    </w:lvl>
-    <w:lvl w:ilvl="3" w:tplc="04090001" w:tentative="1">
-      <w:start w:val="1"/>
-      <w:numFmt w:val="bullet"/>
-      <w:lvlText w:val=""/>
-      <w:lvlJc w:val="left"/>
-      <w:pPr>
-        <w:ind w:left="2880" w:hanging="360"/>
-      </w:pPr>
-      <w:rPr>
-        <w:rFonts w:ascii="Symbol" w:hAnsi="Symbol" w:hint="default"/>
-      </w:rPr>
-    </w:lvl>
-    <w:lvl w:ilvl="4" w:tplc="04090003" w:tentative="1">
-      <w:start w:val="1"/>
-      <w:numFmt w:val="bullet"/>
-      <w:lvlText w:val="o"/>
-      <w:lvlJc w:val="left"/>
-      <w:pPr>
-        <w:ind w:left="3600" w:hanging="360"/>
-      </w:pPr>
-      <w:rPr>
-        <w:rFonts w:ascii="Courier New" w:hAnsi="Courier New" w:cs="Courier New" w:hint="default"/>
-      </w:rPr>
-    </w:lvl>
-    <w:lvl w:ilvl="5" w:tplc="04090005" w:tentative="1">
-      <w:start w:val="1"/>
-      <w:numFmt w:val="bullet"/>
-      <w:lvlText w:val=""/>
-      <w:lvlJc w:val="left"/>
-      <w:pPr>
-        <w:ind w:left="4320" w:hanging="360"/>
-      </w:pPr>
-      <w:rPr>
-        <w:rFonts w:ascii="Wingdings" w:hAnsi="Wingdings" w:hint="default"/>
-      </w:rPr>
-    </w:lvl>
-    <w:lvl w:ilvl="6" w:tplc="04090001" w:tentative="1">
-      <w:start w:val="1"/>
-      <w:numFmt w:val="bullet"/>
-      <w:lvlText w:val=""/>
-      <w:lvlJc w:val="left"/>
-      <w:pPr>
-        <w:ind w:left="5040" w:hanging="360"/>
-      </w:pPr>
-      <w:rPr>
-        <w:rFonts w:ascii="Symbol" w:hAnsi="Symbol" w:hint="default"/>
-      </w:rPr>
-    </w:lvl>
-    <w:lvl w:ilvl="7" w:tplc="04090003" w:tentative="1">
-      <w:start w:val="1"/>
-      <w:numFmt w:val="bullet"/>
-      <w:lvlText w:val="o"/>
-      <w:lvlJc w:val="left"/>
-      <w:pPr>
-        <w:ind w:left="5760" w:hanging="360"/>
-      </w:pPr>
-      <w:rPr>
-        <w:rFonts w:ascii="Courier New" w:hAnsi="Courier New" w:cs="Courier New" w:hint="default"/>
-      </w:rPr>
-    </w:lvl>
-    <w:lvl w:ilvl="8" w:tplc="04090005" w:tentative="1">
-      <w:start w:val="1"/>
-      <w:numFmt w:val="bullet"/>
-      <w:lvlText w:val=""/>
-      <w:lvlJc w:val="left"/>
-      <w:pPr>
-        <w:ind w:left="6480" w:hanging="360"/>
-      </w:pPr>
-      <w:rPr>
-        <w:rFonts w:ascii="Wingdings" w:hAnsi="Wingdings" w:hint="default"/>
-      </w:rPr>
-    </w:lvl>
-  </w:abstractNum>
-  <w:num w:numId="1">
-    <w:abstractNumId w:val="0"/>
-  </w:num>
-</w:numbering>
-</file>
-
-<file path=word/glossary/settings.xml><?xml version="1.0" encoding="utf-8"?>
-<w:settings xmlns:mc="http://schemas.openxmlformats.org/markup-compatibility/2006" xmlns:o="urn:schemas-microsoft-com:office:office" xmlns:r="http://schemas.openxmlformats.org/officeDocument/2006/relationships" xmlns:m="http://schemas.openxmlformats.org/officeDocument/2006/math" xmlns:v="urn:schemas-microsoft-com:vml" xmlns:w10="urn:schemas-microsoft-com:office:word" xmlns:w="http://schemas.openxmlformats.org/wordprocessingml/2006/main" xmlns:w14="http://schemas.microsoft.com/office/word/2010/wordml" xmlns:w15="http://schemas.microsoft.com/office/word/2012/wordml" xmlns:w16cid="http://schemas.microsoft.com/office/word/2016/wordml/cid" xmlns:w16se="http://schemas.microsoft.com/office/word/2015/wordml/symex" xmlns:sl="http://schemas.openxmlformats.org/schemaLibrary/2006/main" mc:Ignorable="w14 w15 w16se w16cid">
-  <w:view w:val="normal"/>
-  <w:defaultTabStop w:val="720"/>
-  <w:characterSpacingControl w:val="doNotCompress"/>
-  <w:compat>
-    <w:useFELayout/>
-    <w:compatSetting w:name="compatibilityMode" w:uri="http://schemas.microsoft.com/office/word" w:val="15"/>
-    <w:compatSetting w:name="overrideTableStyleFontSizeAndJustification" w:uri="http://schemas.microsoft.com/office/word" w:val="1"/>
-    <w:compatSetting w:name="enableOpenTypeFeatures" w:uri="http://schemas.microsoft.com/office/word" w:val="1"/>
-    <w:compatSetting w:name="doNotFlipMirrorIndents" w:uri="http://schemas.microsoft.com/office/word" w:val="1"/>
-    <w:compatSetting w:name="differentiateMultirowTableHeaders" w:uri="http://schemas.microsoft.com/office/word" w:val="1"/>
-    <w:compatSetting w:name="useWord2013TrackBottomHyphenation" w:uri="http://schemas.microsoft.com/office/word" w:val="0"/>
-  </w:compat>
-  <w:rsids>
-    <w:rsidRoot w:val="00B90ADC"/>
-    <w:rsid w:val="0079758A"/>
-    <w:rsid w:val="00B14245"/>
-    <w:rsid w:val="00B90ADC"/>
-    <w:rsid w:val="00E3553D"/>
-  </w:rsids>
-  <m:mathPr>
-    <m:mathFont m:val="Cambria Math"/>
-    <m:brkBin m:val="before"/>
-    <m:brkBinSub m:val="--"/>
-    <m:smallFrac m:val="0"/>
-    <m:dispDef/>
-    <m:lMargin m:val="0"/>
-    <m:rMargin m:val="0"/>
-    <m:defJc m:val="centerGroup"/>
-    <m:wrapIndent m:val="1440"/>
-    <m:intLim m:val="subSup"/>
-    <m:naryLim m:val="undOvr"/>
-  </m:mathPr>
-  <w:themeFontLang w:val="en-US"/>
-  <w:clrSchemeMapping w:bg1="light1" w:t1="dark1" w:bg2="light2" w:t2="dark2" w:accent1="accent1" w:accent2="accent2" w:accent3="accent3" w:accent4="accent4" w:accent5="accent5" w:accent6="accent6" w:hyperlink="hyperlink" w:followedHyperlink="followedHyperlink"/>
-  <w:decimalSymbol w:val="."/>
-  <w:listSeparator w:val=","/>
-  <w15:chartTrackingRefBased/>
-</w:settings>
-</file>
-
-<file path=word/glossary/styles.xml><?xml version="1.0" encoding="utf-8"?>
-<w:styles xmlns:mc="http://schemas.openxmlformats.org/markup-compatibility/2006" xmlns:r="http://schemas.openxmlformats.org/officeDocument/2006/relationships" xmlns:w="http://schemas.openxmlformats.org/wordprocessingml/2006/main" xmlns:w14="http://schemas.microsoft.com/office/word/2010/wordml" xmlns:w15="http://schemas.microsoft.com/office/word/2012/wordml" xmlns:w16cid="http://schemas.microsoft.com/office/word/2016/wordml/cid" xmlns:w16se="http://schemas.microsoft.com/office/word/2015/wordml/symex" mc:Ignorable="w14 w15 w16se w16cid">
-  <w:docDefaults>
-    <w:rPrDefault>
-      <w:rPr>
-        <w:rFonts w:asciiTheme="minorHAnsi" w:eastAsiaTheme="minorEastAsia" w:hAnsiTheme="minorHAnsi" w:cstheme="minorBidi"/>
-        <w:sz w:val="24"/>
-        <w:szCs w:val="24"/>
-        <w:lang w:val="en-US" w:eastAsia="en-US" w:bidi="ar-SA"/>
-      </w:rPr>
-    </w:rPrDefault>
-    <w:pPrDefault/>
-  </w:docDefaults>
-  <w:latentStyles w:defLockedState="0" w:defUIPriority="99" w:defSemiHidden="0" w:defUnhideWhenUsed="0" w:defQFormat="0" w:count="375">
-    <w:lsdException w:name="Normal" w:uiPriority="0" w:qFormat="1"/>
-    <w:lsdException w:name="heading 1" w:uiPriority="9" w:qFormat="1"/>
-    <w:lsdException w:name="heading 2" w:semiHidden="1" w:uiPriority="9" w:unhideWhenUsed="1" w:qFormat="1"/>
-    <w:lsdException w:name="heading 3" w:semiHidden="1" w:uiPriority="9" w:unhideWhenUsed="1" w:qFormat="1"/>
-    <w:lsdException w:name="heading 4" w:semiHidden="1" w:uiPriority="9" w:unhideWhenUsed="1" w:qFormat="1"/>
-    <w:lsdException w:name="heading 5" w:semiHidden="1" w:uiPriority="9" w:unhideWhenUsed="1" w:qFormat="1"/>
-    <w:lsdException w:name="heading 6" w:semiHidden="1" w:uiPriority="9" w:unhideWhenUsed="1" w:qFormat="1"/>
-    <w:lsdException w:name="heading 7" w:semiHidden="1" w:uiPriority="9" w:unhideWhenUsed="1" w:qFormat="1"/>
-    <w:lsdException w:name="heading 8" w:semiHidden="1" w:uiPriority="9" w:unhideWhenUsed="1" w:qFormat="1"/>
-    <w:lsdException w:name="heading 9" w:semiHidden="1" w:uiPriority="9" w:unhideWhenUsed="1" w:qFormat="1"/>
-    <w:lsdException w:name="index 1" w:semiHidden="1" w:unhideWhenUsed="1"/>
-    <w:lsdException w:name="index 2" w:semiHidden="1" w:unhideWhenUsed="1"/>
-    <w:lsdException w:name="index 3" w:semiHidden="1" w:unhideWhenUsed="1"/>
-    <w:lsdException w:name="index 4" w:semiHidden="1" w:unhideWhenUsed="1"/>
-    <w:lsdException w:name="index 5" w:semiHidden="1" w:unhideWhenUsed="1"/>
-    <w:lsdException w:name="index 6" w:semiHidden="1" w:unhideWhenUsed="1"/>
-    <w:lsdException w:name="index 7" w:semiHidden="1" w:unhideWhenUsed="1"/>
-    <w:lsdException w:name="index 8" w:semiHidden="1" w:unhideWhenUsed="1"/>
-    <w:lsdException w:name="index 9" w:semiHidden="1" w:unhideWhenUsed="1"/>
-    <w:lsdException w:name="toc 1" w:semiHidden="1" w:uiPriority="39" w:unhideWhenUsed="1"/>
-    <w:lsdException w:name="toc 2" w:semiHidden="1" w:uiPriority="39" w:unhideWhenUsed="1"/>
-    <w:lsdException w:name="toc 3" w:semiHidden="1" w:uiPriority="39" w:unhideWhenUsed="1"/>
-    <w:lsdException w:name="toc 4" w:semiHidden="1" w:uiPriority="39" w:unhideWhenUsed="1"/>
-    <w:lsdException w:name="toc 5" w:semiHidden="1" w:uiPriority="39" w:unhideWhenUsed="1"/>
-    <w:lsdException w:name="toc 6" w:semiHidden="1" w:uiPriority="39" w:unhideWhenUsed="1"/>
-    <w:lsdException w:name="toc 7" w:semiHidden="1" w:uiPriority="39" w:unhideWhenUsed="1"/>
-    <w:lsdException w:name="toc 8" w:semiHidden="1" w:uiPriority="39" w:unhideWhenUsed="1"/>
-    <w:lsdException w:name="toc 9" w:semiHidden="1" w:uiPriority="39" w:unhideWhenUsed="1"/>
-    <w:lsdException w:name="Normal Indent" w:semiHidden="1" w:unhideWhenUsed="1"/>
-    <w:lsdException w:name="footnote text" w:semiHidden="1" w:unhideWhenUsed="1"/>
-    <w:lsdException w:name="annotation text" w:semiHidden="1" w:unhideWhenUsed="1"/>
-    <w:lsdException w:name="header" w:semiHidden="1" w:unhideWhenUsed="1"/>
-    <w:lsdException w:name="footer" w:semiHidden="1" w:unhideWhenUsed="1"/>
-    <w:lsdException w:name="index heading" w:semiHidden="1" w:unhideWhenUsed="1"/>
-    <w:lsdException w:name="caption" w:semiHidden="1" w:uiPriority="35" w:unhideWhenUsed="1" w:qFormat="1"/>
-    <w:lsdException w:name="table of figures" w:semiHidden="1" w:unhideWhenUsed="1"/>
-    <w:lsdException w:name="envelope address" w:semiHidden="1" w:unhideWhenUsed="1"/>
-    <w:lsdException w:name="envelope return" w:semiHidden="1" w:unhideWhenUsed="1"/>
-    <w:lsdException w:name="footnote reference" w:semiHidden="1" w:unhideWhenUsed="1"/>
-    <w:lsdException w:name="annotation reference" w:semiHidden="1" w:unhideWhenUsed="1"/>
-    <w:lsdException w:name="line number" w:semiHidden="1" w:unhideWhenUsed="1"/>
-    <w:lsdException w:name="page number" w:semiHidden="1" w:unhideWhenUsed="1"/>
-    <w:lsdException w:name="endnote reference" w:semiHidden="1" w:unhideWhenUsed="1"/>
-    <w:lsdException w:name="endnote text" w:semiHidden="1" w:unhideWhenUsed="1"/>
-    <w:lsdException w:name="table of authorities" w:semiHidden="1" w:unhideWhenUsed="1"/>
-    <w:lsdException w:name="macro" w:semiHidden="1" w:unhideWhenUsed="1"/>
-    <w:lsdException w:name="toa heading" w:semiHidden="1" w:unhideWhenUsed="1"/>
-    <w:lsdException w:name="List" w:semiHidden="1" w:unhideWhenUsed="1"/>
-    <w:lsdException w:name="List Bullet" w:semiHidden="1" w:uiPriority="31" w:unhideWhenUsed="1" w:qFormat="1"/>
-    <w:lsdException w:name="List Number" w:semiHidden="1" w:unhideWhenUsed="1"/>
-    <w:lsdException w:name="List 2" w:semiHidden="1" w:unhideWhenUsed="1"/>
-    <w:lsdException w:name="List 3" w:semiHidden="1" w:unhideWhenUsed="1"/>
-    <w:lsdException w:name="List 4" w:semiHidden="1" w:unhideWhenUsed="1"/>
-    <w:lsdException w:name="List 5" w:semiHidden="1" w:unhideWhenUsed="1"/>
-    <w:lsdException w:name="List Bullet 2" w:semiHidden="1" w:unhideWhenUsed="1"/>
-    <w:lsdException w:name="List Bullet 3" w:semiHidden="1" w:unhideWhenUsed="1"/>
-    <w:lsdException w:name="List Bullet 4" w:semiHidden="1" w:unhideWhenUsed="1"/>
-    <w:lsdException w:name="List Bullet 5" w:semiHidden="1" w:unhideWhenUsed="1"/>
-    <w:lsdException w:name="List Number 2" w:semiHidden="1" w:unhideWhenUsed="1"/>
-    <w:lsdException w:name="List Number 3" w:semiHidden="1" w:unhideWhenUsed="1"/>
-    <w:lsdException w:name="List Number 4" w:semiHidden="1" w:unhideWhenUsed="1"/>
-    <w:lsdException w:name="List Number 5" w:semiHidden="1" w:unhideWhenUsed="1"/>
-    <w:lsdException w:name="Title" w:uiPriority="10" w:qFormat="1"/>
-    <w:lsdException w:name="Closing" w:semiHidden="1" w:unhideWhenUsed="1"/>
-    <w:lsdException w:name="Signature" w:semiHidden="1" w:unhideWhenUsed="1"/>
-    <w:lsdException w:name="Default Paragraph Font" w:semiHidden="1" w:uiPriority="1" w:unhideWhenUsed="1"/>
-    <w:lsdException w:name="Body Text" w:semiHidden="1" w:unhideWhenUsed="1"/>
-    <w:lsdException w:name="Body Text Indent" w:semiHidden="1" w:unhideWhenUsed="1"/>
-    <w:lsdException w:name="List Continue" w:semiHidden="1" w:unhideWhenUsed="1"/>
-    <w:lsdException w:name="List Continue 2" w:semiHidden="1" w:unhideWhenUsed="1"/>
-    <w:lsdException w:name="List Continue 3" w:semiHidden="1" w:unhideWhenUsed="1"/>
-    <w:lsdException w:name="List Continue 4" w:semiHidden="1" w:unhideWhenUsed="1"/>
-    <w:lsdException w:name="List Continue 5" w:semiHidden="1" w:unhideWhenUsed="1"/>
-    <w:lsdException w:name="Message Header" w:semiHidden="1" w:unhideWhenUsed="1"/>
-    <w:lsdException w:name="Subtitle" w:uiPriority="11" w:qFormat="1"/>
-    <w:lsdException w:name="Salutation" w:semiHidden="1" w:unhideWhenUsed="1"/>
-    <w:lsdException w:name="Date" w:semiHidden="1" w:unhideWhenUsed="1"/>
-    <w:lsdException w:name="Body Text First Indent" w:semiHidden="1" w:unhideWhenUsed="1"/>
-    <w:lsdException w:name="Body Text First Indent 2" w:semiHidden="1" w:unhideWhenUsed="1"/>
-    <w:lsdException w:name="Note Heading" w:semiHidden="1" w:unhideWhenUsed="1"/>
-    <w:lsdException w:name="Body Text 2" w:semiHidden="1" w:unhideWhenUsed="1"/>
-    <w:lsdException w:name="Body Text 3" w:semiHidden="1" w:unhideWhenUsed="1"/>
-    <w:lsdException w:name="Body Text Indent 2" w:semiHidden="1" w:unhideWhenUsed="1"/>
-    <w:lsdException w:name="Body Text Indent 3" w:semiHidden="1" w:unhideWhenUsed="1"/>
-    <w:lsdException w:name="Block Text" w:semiHidden="1" w:unhideWhenUsed="1"/>
-    <w:lsdException w:name="Hyperlink" w:semiHidden="1" w:unhideWhenUsed="1"/>
-    <w:lsdException w:name="FollowedHyperlink" w:semiHidden="1" w:unhideWhenUsed="1"/>
-    <w:lsdException w:name="Strong" w:uiPriority="22" w:qFormat="1"/>
-    <w:lsdException w:name="Emphasis" w:uiPriority="20" w:qFormat="1"/>
-    <w:lsdException w:name="Document Map" w:semiHidden="1" w:unhideWhenUsed="1"/>
-    <w:lsdException w:name="Plain Text" w:semiHidden="1" w:unhideWhenUsed="1"/>
-    <w:lsdException w:name="E-mail Signature" w:semiHidden="1" w:unhideWhenUsed="1"/>
-    <w:lsdException w:name="HTML Top of Form" w:semiHidden="1" w:unhideWhenUsed="1"/>
-    <w:lsdException w:name="HTML Bottom of Form" w:semiHidden="1" w:unhideWhenUsed="1"/>
-    <w:lsdException w:name="Normal (Web)" w:semiHidden="1" w:unhideWhenUsed="1"/>
-    <w:lsdException w:name="HTML Acronym" w:semiHidden="1" w:unhideWhenUsed="1"/>
-    <w:lsdException w:name="HTML Address" w:semiHidden="1" w:unhideWhenUsed="1"/>
-    <w:lsdException w:name="HTML Cite" w:semiHidden="1" w:unhideWhenUsed="1"/>
-    <w:lsdException w:name="HTML Code" w:semiHidden="1" w:unhideWhenUsed="1"/>
-    <w:lsdException w:name="HTML Definition" w:semiHidden="1" w:unhideWhenUsed="1"/>
-    <w:lsdException w:name="HTML Keyboard" w:semiHidden="1" w:unhideWhenUsed="1"/>
-    <w:lsdException w:name="HTML Preformatted" w:semiHidden="1" w:unhideWhenUsed="1"/>
-    <w:lsdException w:name="HTML Sample" w:semiHidden="1" w:unhideWhenUsed="1"/>
-    <w:lsdException w:name="HTML Typewriter" w:semiHidden="1" w:unhideWhenUsed="1"/>
-    <w:lsdException w:name="HTML Variable" w:semiHidden="1" w:unhideWhenUsed="1"/>
-    <w:lsdException w:name="Normal Table" w:semiHidden="1" w:unhideWhenUsed="1"/>
-    <w:lsdException w:name="annotation subject" w:semiHidden="1" w:unhideWhenUsed="1"/>
-    <w:lsdException w:name="No List" w:semiHidden="1" w:unhideWhenUsed="1"/>
-    <w:lsdException w:name="Outline List 1" w:semiHidden="1" w:unhideWhenUsed="1"/>
-    <w:lsdException w:name="Outline List 2" w:semiHidden="1" w:unhideWhenUsed="1"/>
-    <w:lsdException w:name="Outline List 3" w:semiHidden="1" w:unhideWhenUsed="1"/>
-    <w:lsdException w:name="Table Simple 1" w:semiHidden="1" w:unhideWhenUsed="1"/>
-    <w:lsdException w:name="Table Simple 2" w:semiHidden="1" w:unhideWhenUsed="1"/>
-    <w:lsdException w:name="Table Simple 3" w:semiHidden="1" w:unhideWhenUsed="1"/>
-    <w:lsdException w:name="Table Classic 1" w:semiHidden="1" w:unhideWhenUsed="1"/>
-    <w:lsdException w:name="Table Classic 2" w:semiHidden="1" w:unhideWhenUsed="1"/>
-    <w:lsdException w:name="Table Classic 3" w:semiHidden="1" w:unhideWhenUsed="1"/>
-    <w:lsdException w:name="Table Classic 4" w:semiHidden="1" w:unhideWhenUsed="1"/>
-    <w:lsdException w:name="Table Colorful 1" w:semiHidden="1" w:unhideWhenUsed="1"/>
-    <w:lsdException w:name="Table Colorful 2" w:semiHidden="1" w:unhideWhenUsed="1"/>
-    <w:lsdException w:name="Table Colorful 3" w:semiHidden="1" w:unhideWhenUsed="1"/>
-    <w:lsdException w:name="Table Columns 1" w:semiHidden="1" w:unhideWhenUsed="1"/>
-    <w:lsdException w:name="Table Columns 2" w:semiHidden="1" w:unhideWhenUsed="1"/>
-    <w:lsdException w:name="Table Columns 3" w:semiHidden="1" w:unhideWhenUsed="1"/>
-    <w:lsdException w:name="Table Columns 4" w:semiHidden="1" w:unhideWhenUsed="1"/>
-    <w:lsdException w:name="Table Columns 5" w:semiHidden="1" w:unhideWhenUsed="1"/>
-    <w:lsdException w:name="Table Grid 1" w:semiHidden="1" w:unhideWhenUsed="1"/>
-    <w:lsdException w:name="Table Grid 2" w:semiHidden="1" w:unhideWhenUsed="1"/>
-    <w:lsdException w:name="Table Grid 3" w:semiHidden="1" w:unhideWhenUsed="1"/>
-    <w:lsdException w:name="Table Grid 4" w:semiHidden="1" w:unhideWhenUsed="1"/>
-    <w:lsdException w:name="Table Grid 5" w:semiHidden="1" w:unhideWhenUsed="1"/>
-    <w:lsdException w:name="Table Grid 6" w:semiHidden="1" w:unhideWhenUsed="1"/>
-    <w:lsdException w:name="Table Grid 7" w:semiHidden="1" w:unhideWhenUsed="1"/>
-    <w:lsdException w:name="Table Grid 8" w:semiHidden="1" w:unhideWhenUsed="1"/>
-    <w:lsdException w:name="Table List 1" w:semiHidden="1" w:unhideWhenUsed="1"/>
-    <w:lsdException w:name="Table List 2" w:semiHidden="1" w:unhideWhenUsed="1"/>
-    <w:lsdException w:name="Table List 3" w:semiHidden="1" w:unhideWhenUsed="1"/>
-    <w:lsdException w:name="Table List 4" w:semiHidden="1" w:unhideWhenUsed="1"/>
-    <w:lsdException w:name="Table List 5" w:semiHidden="1" w:unhideWhenUsed="1"/>
-    <w:lsdException w:name="Table List 6" w:semiHidden="1" w:unhideWhenUsed="1"/>
-    <w:lsdException w:name="Table List 7" w:semiHidden="1" w:unhideWhenUsed="1"/>
-    <w:lsdException w:name="Table List 8" w:semiHidden="1" w:unhideWhenUsed="1"/>
-    <w:lsdException w:name="Table 3D effects 1" w:semiHidden="1" w:unhideWhenUsed="1"/>
-    <w:lsdException w:name="Table 3D effects 2" w:semiHidden="1" w:unhideWhenUsed="1"/>
-    <w:lsdException w:name="Table 3D effects 3" w:semiHidden="1" w:unhideWhenUsed="1"/>
-    <w:lsdException w:name="Table Contemporary" w:semiHidden="1" w:unhideWhenUsed="1"/>
-    <w:lsdException w:name="Table Elegant" w:semiHidden="1" w:unhideWhenUsed="1"/>
-    <w:lsdException w:name="Table Professional" w:semiHidden="1" w:unhideWhenUsed="1"/>
-    <w:lsdException w:name="Table Subtle 1" w:semiHidden="1" w:unhideWhenUsed="1"/>
-    <w:lsdException w:name="Table Subtle 2" w:semiHidden="1" w:unhideWhenUsed="1"/>
-    <w:lsdException w:name="Table Web 1" w:semiHidden="1" w:unhideWhenUsed="1"/>
-    <w:lsdException w:name="Table Web 2" w:semiHidden="1" w:unhideWhenUsed="1"/>
-    <w:lsdException w:name="Table Web 3" w:semiHidden="1" w:unhideWhenUsed="1"/>
-    <w:lsdException w:name="Balloon Text" w:semiHidden="1" w:unhideWhenUsed="1"/>
-    <w:lsdException w:name="Table Grid" w:uiPriority="39"/>
-    <w:lsdException w:name="Table Theme" w:semiHidden="1" w:unhideWhenUsed="1"/>
-    <w:lsdException w:name="Placeholder Text" w:semiHidden="1"/>
-    <w:lsdException w:name="No Spacing" w:uiPriority="1" w:qFormat="1"/>
-    <w:lsdException w:name="Light Shading" w:uiPriority="60"/>
-    <w:lsdException w:name="Light List" w:uiPriority="61"/>
-    <w:lsdException w:name="Light Grid" w:uiPriority="62"/>
-    <w:lsdException w:name="Medium Shading 1" w:uiPriority="63"/>
-    <w:lsdException w:name="Medium Shading 2" w:uiPriority="64"/>
-    <w:lsdException w:name="Medium List 1" w:uiPriority="65"/>
-    <w:lsdException w:name="Medium List 2" w:uiPriority="66"/>
-    <w:lsdException w:name="Medium Grid 1" w:uiPriority="67"/>
-    <w:lsdException w:name="Medium Grid 2" w:uiPriority="68"/>
-    <w:lsdException w:name="Medium Grid 3" w:uiPriority="69"/>
-    <w:lsdException w:name="Dark List" w:uiPriority="70"/>
-    <w:lsdException w:name="Colorful Shading" w:uiPriority="71"/>
-    <w:lsdException w:name="Colorful List" w:uiPriority="72"/>
-    <w:lsdException w:name="Colorful Grid" w:uiPriority="73"/>
-    <w:lsdException w:name="Light Shading Accent 1" w:uiPriority="60"/>
-    <w:lsdException w:name="Light List Accent 1" w:uiPriority="61"/>
-    <w:lsdException w:name="Light Grid Accent 1" w:uiPriority="62"/>
-    <w:lsdException w:name="Medium Shading 1 Accent 1" w:uiPriority="63"/>
-    <w:lsdException w:name="Medium Shading 2 Accent 1" w:uiPriority="64"/>
-    <w:lsdException w:name="Medium List 1 Accent 1" w:uiPriority="65"/>
-    <w:lsdException w:name="Revision" w:semiHidden="1"/>
-    <w:lsdException w:name="List Paragraph" w:uiPriority="34" w:qFormat="1"/>
-    <w:lsdException w:name="Quote" w:uiPriority="29" w:qFormat="1"/>
-    <w:lsdException w:name="Intense Quote" w:uiPriority="30" w:qFormat="1"/>
-    <w:lsdException w:name="Medium List 2 Accent 1" w:uiPriority="66"/>
-    <w:lsdException w:name="Medium Grid 1 Accent 1" w:uiPriority="67"/>
-    <w:lsdException w:name="Medium Grid 2 Accent 1" w:uiPriority="68"/>
-    <w:lsdException w:name="Medium Grid 3 Accent 1" w:uiPriority="69"/>
-    <w:lsdException w:name="Dark List Accent 1" w:uiPriority="70"/>
-    <w:lsdException w:name="Colorful Shading Accent 1" w:uiPriority="71"/>
-    <w:lsdException w:name="Colorful List Accent 1" w:uiPriority="72"/>
-    <w:lsdException w:name="Colorful Grid Accent 1" w:uiPriority="73"/>
-    <w:lsdException w:name="Light Shading Accent 2" w:uiPriority="60"/>
-    <w:lsdException w:name="Light List Accent 2" w:uiPriority="61"/>
-    <w:lsdException w:name="Light Grid Accent 2" w:uiPriority="62"/>
-    <w:lsdException w:name="Medium Shading 1 Accent 2" w:uiPriority="63"/>
-    <w:lsdException w:name="Medium Shading 2 Accent 2" w:uiPriority="64"/>
-    <w:lsdException w:name="Medium List 1 Accent 2" w:uiPriority="65"/>
-    <w:lsdException w:name="Medium List 2 Accent 2" w:uiPriority="66"/>
-    <w:lsdException w:name="Medium Grid 1 Accent 2" w:uiPriority="67"/>
-    <w:lsdException w:name="Medium Grid 2 Accent 2" w:uiPriority="68"/>
-    <w:lsdException w:name="Medium Grid 3 Accent 2" w:uiPriority="69"/>
-    <w:lsdException w:name="Dark List Accent 2" w:uiPriority="70"/>
-    <w:lsdException w:name="Colorful Shading Accent 2" w:uiPriority="71"/>
-    <w:lsdException w:name="Colorful List Accent 2" w:uiPriority="72"/>
-    <w:lsdException w:name="Colorful Grid Accent 2" w:uiPriority="73"/>
-    <w:lsdException w:name="Light Shading Accent 3" w:uiPriority="60"/>
-    <w:lsdException w:name="Light List Accent 3" w:uiPriority="61"/>
-    <w:lsdException w:name="Light Grid Accent 3" w:uiPriority="62"/>
-    <w:lsdException w:name="Medium Shading 1 Accent 3" w:uiPriority="63"/>
-    <w:lsdException w:name="Medium Shading 2 Accent 3" w:uiPriority="64"/>
-    <w:lsdException w:name="Medium List 1 Accent 3" w:uiPriority="65"/>
-    <w:lsdException w:name="Medium List 2 Accent 3" w:uiPriority="66"/>
-    <w:lsdException w:name="Medium Grid 1 Accent 3" w:uiPriority="67"/>
-    <w:lsdException w:name="Medium Grid 2 Accent 3" w:uiPriority="68"/>
-    <w:lsdException w:name="Medium Grid 3 Accent 3" w:uiPriority="69"/>
-    <w:lsdException w:name="Dark List Accent 3" w:uiPriority="70"/>
-    <w:lsdException w:name="Colorful Shading Accent 3" w:uiPriority="71"/>
-    <w:lsdException w:name="Colorful List Accent 3" w:uiPriority="72"/>
-    <w:lsdException w:name="Colorful Grid Accent 3" w:uiPriority="73"/>
-    <w:lsdException w:name="Light Shading Accent 4" w:uiPriority="60"/>
-    <w:lsdException w:name="Light List Accent 4" w:uiPriority="61"/>
-    <w:lsdException w:name="Light Grid Accent 4" w:uiPriority="62"/>
-    <w:lsdException w:name="Medium Shading 1 Accent 4" w:uiPriority="63"/>
-    <w:lsdException w:name="Medium Shading 2 Accent 4" w:uiPriority="64"/>
-    <w:lsdException w:name="Medium List 1 Accent 4" w:uiPriority="65"/>
-    <w:lsdException w:name="Medium List 2 Accent 4" w:uiPriority="66"/>
-    <w:lsdException w:name="Medium Grid 1 Accent 4" w:uiPriority="67"/>
-    <w:lsdException w:name="Medium Grid 2 Accent 4" w:uiPriority="68"/>
-    <w:lsdException w:name="Medium Grid 3 Accent 4" w:uiPriority="69"/>
-    <w:lsdException w:name="Dark List Accent 4" w:uiPriority="70"/>
-    <w:lsdException w:name="Colorful Shading Accent 4" w:uiPriority="71"/>
-    <w:lsdException w:name="Colorful List Accent 4" w:uiPriority="72"/>
-    <w:lsdException w:name="Colorful Grid Accent 4" w:uiPriority="73"/>
-    <w:lsdException w:name="Light Shading Accent 5" w:uiPriority="60"/>
-    <w:lsdException w:name="Light List Accent 5" w:uiPriority="61"/>
-    <w:lsdException w:name="Light Grid Accent 5" w:uiPriority="62"/>
-    <w:lsdException w:name="Medium Shading 1 Accent 5" w:uiPriority="63"/>
-    <w:lsdException w:name="Medium Shading 2 Accent 5" w:uiPriority="64"/>
-    <w:lsdException w:name="Medium List 1 Accent 5" w:uiPriority="65"/>
-    <w:lsdException w:name="Medium List 2 Accent 5" w:uiPriority="66"/>
-    <w:lsdException w:name="Medium Grid 1 Accent 5" w:uiPriority="67"/>
-    <w:lsdException w:name="Medium Grid 2 Accent 5" w:uiPriority="68"/>
-    <w:lsdException w:name="Medium Grid 3 Accent 5" w:uiPriority="69"/>
-    <w:lsdException w:name="Dark List Accent 5" w:uiPriority="70"/>
-    <w:lsdException w:name="Colorful Shading Accent 5" w:uiPriority="71"/>
-    <w:lsdException w:name="Colorful List Accent 5" w:uiPriority="72"/>
-    <w:lsdException w:name="Colorful Grid Accent 5" w:uiPriority="73"/>
-    <w:lsdException w:name="Light Shading Accent 6" w:uiPriority="60"/>
-    <w:lsdException w:name="Light List Accent 6" w:uiPriority="61"/>
-    <w:lsdException w:name="Light Grid Accent 6" w:uiPriority="62"/>
-    <w:lsdException w:name="Medium Shading 1 Accent 6" w:uiPriority="63"/>
-    <w:lsdException w:name="Medium Shading 2 Accent 6" w:uiPriority="64"/>
-    <w:lsdException w:name="Medium List 1 Accent 6" w:uiPriority="65"/>
-    <w:lsdException w:name="Medium List 2 Accent 6" w:uiPriority="66"/>
-    <w:lsdException w:name="Medium Grid 1 Accent 6" w:uiPriority="67"/>
-    <w:lsdException w:name="Medium Grid 2 Accent 6" w:uiPriority="68"/>
-    <w:lsdException w:name="Medium Grid 3 Accent 6" w:uiPriority="69"/>
-    <w:lsdException w:name="Dark List Accent 6" w:uiPriority="70"/>
-    <w:lsdException w:name="Colorful Shading Accent 6" w:uiPriority="71"/>
-    <w:lsdException w:name="Colorful List Accent 6" w:uiPriority="72"/>
-    <w:lsdException w:name="Colorful Grid Accent 6" w:uiPriority="73"/>
-    <w:lsdException w:name="Subtle Emphasis" w:uiPriority="19" w:qFormat="1"/>
-    <w:lsdException w:name="Intense Emphasis" w:uiPriority="21" w:qFormat="1"/>
-    <w:lsdException w:name="Subtle Reference" w:uiPriority="31" w:qFormat="1"/>
-    <w:lsdException w:name="Intense Reference" w:uiPriority="32" w:qFormat="1"/>
-    <w:lsdException w:name="Book Title" w:uiPriority="33" w:qFormat="1"/>
-    <w:lsdException w:name="Bibliography" w:semiHidden="1" w:uiPriority="37" w:unhideWhenUsed="1"/>
-    <w:lsdException w:name="TOC Heading" w:semiHidden="1" w:uiPriority="39" w:unhideWhenUsed="1" w:qFormat="1"/>
-    <w:lsdException w:name="Plain Table 1" w:uiPriority="41"/>
-    <w:lsdException w:name="Plain Table 2" w:uiPriority="42"/>
-    <w:lsdException w:name="Plain Table 3" w:uiPriority="43"/>
-    <w:lsdException w:name="Plain Table 4" w:uiPriority="44"/>
-    <w:lsdException w:name="Plain Table 5" w:uiPriority="45"/>
-    <w:lsdException w:name="Grid Table Light" w:uiPriority="40"/>
-    <w:lsdException w:name="Grid Table 1 Light" w:uiPriority="46"/>
-    <w:lsdException w:name="Grid Table 2" w:uiPriority="47"/>
-    <w:lsdException w:name="Grid Table 3" w:uiPriority="48"/>
-    <w:lsdException w:name="Grid Table 4" w:uiPriority="49"/>
-    <w:lsdException w:name="Grid Table 5 Dark" w:uiPriority="50"/>
-    <w:lsdException w:name="Grid Table 6 Colorful" w:uiPriority="51"/>
-    <w:lsdException w:name="Grid Table 7 Colorful" w:uiPriority="52"/>
-    <w:lsdException w:name="Grid Table 1 Light Accent 1" w:uiPriority="46"/>
-    <w:lsdException w:name="Grid Table 2 Accent 1" w:uiPriority="47"/>
-    <w:lsdException w:name="Grid Table 3 Accent 1" w:uiPriority="48"/>
-    <w:lsdException w:name="Grid Table 4 Accent 1" w:uiPriority="49"/>
-    <w:lsdException w:name="Grid Table 5 Dark Accent 1" w:uiPriority="50"/>
-    <w:lsdException w:name="Grid Table 6 Colorful Accent 1" w:uiPriority="51"/>
-    <w:lsdException w:name="Grid Table 7 Colorful Accent 1" w:uiPriority="52"/>
-    <w:lsdException w:name="Grid Table 1 Light Accent 2" w:uiPriority="46"/>
-    <w:lsdException w:name="Grid Table 2 Accent 2" w:uiPriority="47"/>
-    <w:lsdException w:name="Grid Table 3 Accent 2" w:uiPriority="48"/>
-    <w:lsdException w:name="Grid Table 4 Accent 2" w:uiPriority="49"/>
-    <w:lsdException w:name="Grid Table 5 Dark Accent 2" w:uiPriority="50"/>
-    <w:lsdException w:name="Grid Table 6 Colorful Accent 2" w:uiPriority="51"/>
-    <w:lsdException w:name="Grid Table 7 Colorful Accent 2" w:uiPriority="52"/>
-    <w:lsdException w:name="Grid Table 1 Light Accent 3" w:uiPriority="46"/>
-    <w:lsdException w:name="Grid Table 2 Accent 3" w:uiPriority="47"/>
-    <w:lsdException w:name="Grid Table 3 Accent 3" w:uiPriority="48"/>
-    <w:lsdException w:name="Grid Table 4 Accent 3" w:uiPriority="49"/>
-    <w:lsdException w:name="Grid Table 5 Dark Accent 3" w:uiPriority="50"/>
-    <w:lsdException w:name="Grid Table 6 Colorful Accent 3" w:uiPriority="51"/>
-    <w:lsdException w:name="Grid Table 7 Colorful Accent 3" w:uiPriority="52"/>
-    <w:lsdException w:name="Grid Table 1 Light Accent 4" w:uiPriority="46"/>
-    <w:lsdException w:name="Grid Table 2 Accent 4" w:uiPriority="47"/>
-    <w:lsdException w:name="Grid Table 3 Accent 4" w:uiPriority="48"/>
-    <w:lsdException w:name="Grid Table 4 Accent 4" w:uiPriority="49"/>
-    <w:lsdException w:name="Grid Table 5 Dark Accent 4" w:uiPriority="50"/>
-    <w:lsdException w:name="Grid Table 6 Colorful Accent 4" w:uiPriority="51"/>
-    <w:lsdException w:name="Grid Table 7 Colorful Accent 4" w:uiPriority="52"/>
-    <w:lsdException w:name="Grid Table 1 Light Accent 5" w:uiPriority="46"/>
-    <w:lsdException w:name="Grid Table 2 Accent 5" w:uiPriority="47"/>
-    <w:lsdException w:name="Grid Table 3 Accent 5" w:uiPriority="48"/>
-    <w:lsdException w:name="Grid Table 4 Accent 5" w:uiPriority="49"/>
-    <w:lsdException w:name="Grid Table 5 Dark Accent 5" w:uiPriority="50"/>
-    <w:lsdException w:name="Grid Table 6 Colorful Accent 5" w:uiPriority="51"/>
-    <w:lsdException w:name="Grid Table 7 Colorful Accent 5" w:uiPriority="52"/>
-    <w:lsdException w:name="Grid Table 1 Light Accent 6" w:uiPriority="46"/>
-    <w:lsdException w:name="Grid Table 2 Accent 6" w:uiPriority="47"/>
-    <w:lsdException w:name="Grid Table 3 Accent 6" w:uiPriority="48"/>
-    <w:lsdException w:name="Grid Table 4 Accent 6" w:uiPriority="49"/>
-    <w:lsdException w:name="Grid Table 5 Dark Accent 6" w:uiPriority="50"/>
-    <w:lsdException w:name="Grid Table 6 Colorful Accent 6" w:uiPriority="51"/>
-    <w:lsdException w:name="Grid Table 7 Colorful Accent 6" w:uiPriority="52"/>
-    <w:lsdException w:name="List Table 1 Light" w:uiPriority="46"/>
-    <w:lsdException w:name="List Table 2" w:uiPriority="47"/>
-    <w:lsdException w:name="List Table 3" w:uiPriority="48"/>
-    <w:lsdException w:name="List Table 4" w:uiPriority="49"/>
-    <w:lsdException w:name="List Table 5 Dark" w:uiPriority="50"/>
-    <w:lsdException w:name="List Table 6 Colorful" w:uiPriority="51"/>
-    <w:lsdException w:name="List Table 7 Colorful" w:uiPriority="52"/>
-    <w:lsdException w:name="List Table 1 Light Accent 1" w:uiPriority="46"/>
-    <w:lsdException w:name="List Table 2 Accent 1" w:uiPriority="47"/>
-    <w:lsdException w:name="List Table 3 Accent 1" w:uiPriority="48"/>
-    <w:lsdException w:name="List Table 4 Accent 1" w:uiPriority="49"/>
-    <w:lsdException w:name="List Table 5 Dark Accent 1" w:uiPriority="50"/>
-    <w:lsdException w:name="List Table 6 Colorful Accent 1" w:uiPriority="51"/>
-    <w:lsdException w:name="List Table 7 Colorful Accent 1" w:uiPriority="52"/>
-    <w:lsdException w:name="List Table 1 Light Accent 2" w:uiPriority="46"/>
-    <w:lsdException w:name="List Table 2 Accent 2" w:uiPriority="47"/>
-    <w:lsdException w:name="List Table 3 Accent 2" w:uiPriority="48"/>
-    <w:lsdException w:name="List Table 4 Accent 2" w:uiPriority="49"/>
-    <w:lsdException w:name="List Table 5 Dark Accent 2" w:uiPriority="50"/>
-    <w:lsdException w:name="List Table 6 Colorful Accent 2" w:uiPriority="51"/>
-    <w:lsdException w:name="List Table 7 Colorful Accent 2" w:uiPriority="52"/>
-    <w:lsdException w:name="List Table 1 Light Accent 3" w:uiPriority="46"/>
-    <w:lsdException w:name="List Table 2 Accent 3" w:uiPriority="47"/>
-    <w:lsdException w:name="List Table 3 Accent 3" w:uiPriority="48"/>
-    <w:lsdException w:name="List Table 4 Accent 3" w:uiPriority="49"/>
-    <w:lsdException w:name="List Table 5 Dark Accent 3" w:uiPriority="50"/>
-    <w:lsdException w:name="List Table 6 Colorful Accent 3" w:uiPriority="51"/>
-    <w:lsdException w:name="List Table 7 Colorful Accent 3" w:uiPriority="52"/>
-    <w:lsdException w:name="List Table 1 Light Accent 4" w:uiPriority="46"/>
-    <w:lsdException w:name="List Table 2 Accent 4" w:uiPriority="47"/>
-    <w:lsdException w:name="List Table 3 Accent 4" w:uiPriority="48"/>
-    <w:lsdException w:name="List Table 4 Accent 4" w:uiPriority="49"/>
-    <w:lsdException w:name="List Table 5 Dark Accent 4" w:uiPriority="50"/>
-    <w:lsdException w:name="List Table 6 Colorful Accent 4" w:uiPriority="51"/>
-    <w:lsdException w:name="List Table 7 Colorful Accent 4" w:uiPriority="52"/>
-    <w:lsdException w:name="List Table 1 Light Accent 5" w:uiPriority="46"/>
-    <w:lsdException w:name="List Table 2 Accent 5" w:uiPriority="47"/>
-    <w:lsdException w:name="List Table 3 Accent 5" w:uiPriority="48"/>
-    <w:lsdException w:name="List Table 4 Accent 5" w:uiPriority="49"/>
-    <w:lsdException w:name="List Table 5 Dark Accent 5" w:uiPriority="50"/>
-    <w:lsdException w:name="List Table 6 Colorful Accent 5" w:uiPriority="51"/>
-    <w:lsdException w:name="List Table 7 Colorful Accent 5" w:uiPriority="52"/>
-    <w:lsdException w:name="List Table 1 Light Accent 6" w:uiPriority="46"/>
-    <w:lsdException w:name="List Table 2 Accent 6" w:uiPriority="47"/>
-    <w:lsdException w:name="List Table 3 Accent 6" w:uiPriority="48"/>
-    <w:lsdException w:name="List Table 4 Accent 6" w:uiPriority="49"/>
-    <w:lsdException w:name="List Table 5 Dark Accent 6" w:uiPriority="50"/>
-    <w:lsdException w:name="List Table 6 Colorful Accent 6" w:uiPriority="51"/>
-    <w:lsdException w:name="List Table 7 Colorful Accent 6" w:uiPriority="52"/>
-    <w:lsdException w:name="Mention" w:semiHidden="1" w:unhideWhenUsed="1"/>
-    <w:lsdException w:name="Smart Hyperlink" w:semiHidden="1" w:unhideWhenUsed="1"/>
-    <w:lsdException w:name="Hashtag" w:semiHidden="1" w:unhideWhenUsed="1"/>
-    <w:lsdException w:name="Unresolved Mention" w:semiHidden="1" w:unhideWhenUsed="1"/>
-  </w:latentStyles>
-  <w:style w:type="paragraph" w:default="1" w:styleId="Normal">
-    <w:name w:val="Normal"/>
-    <w:qFormat/>
-  </w:style>
-  <w:style w:type="character" w:default="1" w:styleId="DefaultParagraphFont">
-    <w:name w:val="Default Paragraph Font"/>
-    <w:uiPriority w:val="1"/>
-    <w:semiHidden/>
-    <w:unhideWhenUsed/>
-  </w:style>
-  <w:style w:type="table" w:default="1" w:styleId="TableNormal">
-    <w:name w:val="Normal Table"/>
-    <w:uiPriority w:val="99"/>
-    <w:semiHidden/>
-    <w:unhideWhenUsed/>
-    <w:tblPr>
-      <w:tblInd w:w="0" w:type="dxa"/>
-      <w:tblCellMar>
-        <w:top w:w="0" w:type="dxa"/>
-        <w:left w:w="108" w:type="dxa"/>
-        <w:bottom w:w="0" w:type="dxa"/>
-        <w:right w:w="108" w:type="dxa"/>
-      </w:tblCellMar>
-    </w:tblPr>
-  </w:style>
-  <w:style w:type="numbering" w:default="1" w:styleId="NoList">
-    <w:name w:val="No List"/>
-    <w:uiPriority w:val="99"/>
-    <w:semiHidden/>
-    <w:unhideWhenUsed/>
-  </w:style>
-  <w:style w:type="paragraph" w:customStyle="1" w:styleId="5C7D7AFC3386F44D9FD464E9AA8F41FB">
-    <w:name w:val="5C7D7AFC3386F44D9FD464E9AA8F41FB"/>
-  </w:style>
-  <w:style w:type="paragraph" w:customStyle="1" w:styleId="725DA045A08A864A85C0407B580A8AE0">
-    <w:name w:val="725DA045A08A864A85C0407B580A8AE0"/>
-  </w:style>
-  <w:style w:type="paragraph" w:customStyle="1" w:styleId="835145D90D409646B76869CA0154FF75">
-    <w:name w:val="835145D90D409646B76869CA0154FF75"/>
-  </w:style>
-  <w:style w:type="paragraph" w:customStyle="1" w:styleId="B7A26C2EC79FCC478CAABE6FFC647FEC">
-    <w:name w:val="B7A26C2EC79FCC478CAABE6FFC647FEC"/>
-  </w:style>
-  <w:style w:type="paragraph" w:customStyle="1" w:styleId="1E745F6AC7AD5E48B17188CDF701489D">
-    <w:name w:val="1E745F6AC7AD5E48B17188CDF701489D"/>
-  </w:style>
-  <w:style w:type="paragraph" w:customStyle="1" w:styleId="693CE8697654794697E01D4A405138A4">
-    <w:name w:val="693CE8697654794697E01D4A405138A4"/>
-  </w:style>
-  <w:style w:type="paragraph" w:styleId="ListBullet">
-    <w:name w:val="List Bullet"/>
-    <w:basedOn w:val="Normal"/>
-    <w:uiPriority w:val="31"/>
-    <w:qFormat/>
-    <w:rsid w:val="00B90ADC"/>
-    <w:pPr>
-      <w:numPr>
-        <w:numId w:val="1"/>
-      </w:numPr>
-      <w:spacing w:before="160" w:after="320" w:line="360" w:lineRule="auto"/>
-      <w:contextualSpacing/>
-    </w:pPr>
-    <w:rPr>
-      <w:rFonts w:eastAsiaTheme="minorHAnsi"/>
-      <w:color w:val="7F7F7F" w:themeColor="text1" w:themeTint="80"/>
-      <w:lang w:eastAsia="ja-JP"/>
-    </w:rPr>
-  </w:style>
-  <w:style w:type="paragraph" w:customStyle="1" w:styleId="BA1EA024CB702E40A663DEB143CE9259">
-    <w:name w:val="BA1EA024CB702E40A663DEB143CE9259"/>
-  </w:style>
-  <w:style w:type="paragraph" w:customStyle="1" w:styleId="054A007CD82A594FB65AF1CE3C646C7E">
-    <w:name w:val="054A007CD82A594FB65AF1CE3C646C7E"/>
-    <w:rsid w:val="00B90ADC"/>
-  </w:style>
-  <w:style w:type="paragraph" w:customStyle="1" w:styleId="5381CC9F53AA8A4FAF804AA2E338767C">
-    <w:name w:val="5381CC9F53AA8A4FAF804AA2E338767C"/>
-    <w:rsid w:val="00B90ADC"/>
-  </w:style>
-  <w:style w:type="paragraph" w:customStyle="1" w:styleId="014F4424E9C05C44ABBD84F8010B1669">
-    <w:name w:val="014F4424E9C05C44ABBD84F8010B1669"/>
-    <w:rsid w:val="00B90ADC"/>
-  </w:style>
-  <w:style w:type="paragraph" w:customStyle="1" w:styleId="382E603B0CA84C4FA7975DE7E670D723">
-    <w:name w:val="382E603B0CA84C4FA7975DE7E670D723"/>
-    <w:rsid w:val="00B90ADC"/>
-  </w:style>
-  <w:style w:type="paragraph" w:customStyle="1" w:styleId="26E735189788074E85C60752D12DAC7E">
-    <w:name w:val="26E735189788074E85C60752D12DAC7E"/>
-    <w:rsid w:val="00B90ADC"/>
-  </w:style>
-  <w:style w:type="paragraph" w:customStyle="1" w:styleId="A0EDA29BB1C2614B8D0C73B317449658">
-    <w:name w:val="A0EDA29BB1C2614B8D0C73B317449658"/>
-    <w:rsid w:val="00B90ADC"/>
-  </w:style>
-  <w:style w:type="paragraph" w:customStyle="1" w:styleId="D3077B9C2085BD45880B317004478AFB">
-    <w:name w:val="D3077B9C2085BD45880B317004478AFB"/>
-    <w:rsid w:val="00B90ADC"/>
-  </w:style>
-  <w:style w:type="paragraph" w:customStyle="1" w:styleId="4BCD25F253EAEC44811E72E3521D36D2">
-    <w:name w:val="4BCD25F253EAEC44811E72E3521D36D2"/>
-    <w:rsid w:val="00B90ADC"/>
-  </w:style>
-  <w:style w:type="paragraph" w:customStyle="1" w:styleId="EAA7E104B536374A9208F0E2769CC5E6">
-    <w:name w:val="EAA7E104B536374A9208F0E2769CC5E6"/>
-    <w:rsid w:val="00B90ADC"/>
-  </w:style>
-  <w:style w:type="paragraph" w:customStyle="1" w:styleId="438E22289C91F840890E8417E75DBD74">
-    <w:name w:val="438E22289C91F840890E8417E75DBD74"/>
-    <w:rsid w:val="00B90ADC"/>
-  </w:style>
-</w:styles>
-</file>
-
-<file path=word/glossary/webSettings.xml><?xml version="1.0" encoding="utf-8"?>
-<w:webSettings xmlns:mc="http://schemas.openxmlformats.org/markup-compatibility/2006" xmlns:r="http://schemas.openxmlformats.org/officeDocument/2006/relationships" xmlns:w="http://schemas.openxmlformats.org/wordprocessingml/2006/main" xmlns:w14="http://schemas.microsoft.com/office/word/2010/wordml" xmlns:w15="http://schemas.microsoft.com/office/word/2012/wordml" xmlns:w16cid="http://schemas.microsoft.com/office/word/2016/wordml/cid" xmlns:w16se="http://schemas.microsoft.com/office/word/2015/wordml/symex" mc:Ignorable="w14 w15 w16se w16cid">
-  <w:optimizeForBrowser/>
-  <w:allowPNG/>
-</w:webSettings>
-</file>
-
 <file path=word/theme/theme1.xml><?xml version="1.0" encoding="utf-8"?>
 <a:theme xmlns:a="http://schemas.openxmlformats.org/drawingml/2006/main" name="Office Theme">
   <a:themeElements>
@@ -3911,7 +2944,7 @@
 </file>
 
 <file path=customXml/itemProps1.xml><?xml version="1.0" encoding="utf-8"?>
-<ds:datastoreItem xmlns:ds="http://schemas.openxmlformats.org/officeDocument/2006/customXml" ds:itemID="{AD4FE83D-0A0F-3A46-A72B-D58886B4D737}">
+<ds:datastoreItem xmlns:ds="http://schemas.openxmlformats.org/officeDocument/2006/customXml" ds:itemID="{FB404E6C-74AE-8D4A-A9CC-C5F3B0881524}">
   <ds:schemaRefs>
     <ds:schemaRef ds:uri="http://schemas.openxmlformats.org/officeDocument/2006/bibliography"/>
   </ds:schemaRefs>

</xml_diff>